<commit_message>
Added rating system logic and updated cancellation logic
</commit_message>
<xml_diff>
--- a/documents/code logic.docx
+++ b/documents/code logic.docx
@@ -5065,6 +5065,60 @@
           <w:bCs/>
         </w:rPr>
       </w:pPr>
+    </w:p>
+    <w:p>
+      <w:pPr>
+        <w:rPr>
+          <w:b/>
+          <w:bCs/>
+        </w:rPr>
+      </w:pPr>
+      <w:r>
+        <w:rPr>
+          <w:b/>
+          <w:bCs/>
+        </w:rPr>
+        <w:t xml:space="preserve">Added available flag in </w:t>
+      </w:r>
+      <w:proofErr w:type="spellStart"/>
+      <w:r>
+        <w:rPr>
+          <w:b/>
+          <w:bCs/>
+        </w:rPr>
+        <w:t>supplier_Driver</w:t>
+      </w:r>
+      <w:proofErr w:type="spellEnd"/>
+      <w:r>
+        <w:rPr>
+          <w:b/>
+          <w:bCs/>
+        </w:rPr>
+        <w:t xml:space="preserve"> table which is set to false when a driver has been assigned to an order</w:t>
+      </w:r>
+    </w:p>
+    <w:p>
+      <w:pPr>
+        <w:rPr>
+          <w:b/>
+          <w:bCs/>
+        </w:rPr>
+      </w:pPr>
+    </w:p>
+    <w:p>
+      <w:pPr>
+        <w:rPr>
+          <w:b/>
+          <w:bCs/>
+        </w:rPr>
+      </w:pPr>
+      <w:r>
+        <w:rPr>
+          <w:b/>
+          <w:bCs/>
+        </w:rPr>
+        <w:t>Done with supplier getting drivers list, supplier assigning multiple drivers, driver rejecting supplier, drivers getting greyed out due to rejecting supplier for that order and driver accepting an order</w:t>
+      </w:r>
     </w:p>
     <w:p/>
     <w:sectPr>

</xml_diff>

<commit_message>
Fixed some syntax errors and logic errors: db_setup now running correctly
</commit_message>
<xml_diff>
--- a/documents/code logic.docx
+++ b/documents/code logic.docx
@@ -3,13 +3,8 @@
 <w:document xmlns:wpc="http://schemas.microsoft.com/office/word/2010/wordprocessingCanvas" xmlns:cx="http://schemas.microsoft.com/office/drawing/2014/chartex" xmlns:cx1="http://schemas.microsoft.com/office/drawing/2015/9/8/chartex" xmlns:cx2="http://schemas.microsoft.com/office/drawing/2015/10/21/chartex" xmlns:cx3="http://schemas.microsoft.com/office/drawing/2016/5/9/chartex" xmlns:cx4="http://schemas.microsoft.com/office/drawing/2016/5/10/chartex" xmlns:cx5="http://schemas.microsoft.com/office/drawing/2016/5/11/chartex" xmlns:cx6="http://schemas.microsoft.com/office/drawing/2016/5/12/chartex" xmlns:cx7="http://schemas.microsoft.com/office/drawing/2016/5/13/chartex" xmlns:cx8="http://schemas.microsoft.com/office/drawing/2016/5/14/chartex" xmlns:mc="http://schemas.openxmlformats.org/markup-compatibility/2006" xmlns:aink="http://schemas.microsoft.com/office/drawing/2016/ink" xmlns:am3d="http://schemas.microsoft.com/office/drawing/2017/model3d" xmlns:o="urn:schemas-microsoft-com:office:office" xmlns:oel="http://schemas.microsoft.com/office/2019/extlst" xmlns:r="http://schemas.openxmlformats.org/officeDocument/2006/relationships" xmlns:m="http://schemas.openxmlformats.org/officeDocument/2006/math" xmlns:v="urn:schemas-microsoft-com:vml" xmlns:wp14="http://schemas.microsoft.com/office/word/2010/wordprocessingDrawing" xmlns:wp="http://schemas.openxmlformats.org/drawingml/2006/wordprocessingDrawing" xmlns:w10="urn:schemas-microsoft-com:office:word" xmlns:w="http://schemas.openxmlformats.org/wordprocessingml/2006/main" xmlns:w14="http://schemas.microsoft.com/office/word/2010/wordml" xmlns:w15="http://schemas.microsoft.com/office/word/2012/wordml" xmlns:w16cex="http://schemas.microsoft.com/office/word/2018/wordml/cex" xmlns:w16cid="http://schemas.microsoft.com/office/word/2016/wordml/cid" xmlns:w16="http://schemas.microsoft.com/office/word/2018/wordml" xmlns:w16du="http://schemas.microsoft.com/office/word/2023/wordml/word16du" xmlns:w16sdtdh="http://schemas.microsoft.com/office/word/2020/wordml/sdtdatahash" xmlns:w16sdtfl="http://schemas.microsoft.com/office/word/2024/wordml/sdtformatlock" xmlns:w16se="http://schemas.microsoft.com/office/word/2015/wordml/symex" xmlns:wpg="http://schemas.microsoft.com/office/word/2010/wordprocessingGroup" xmlns:wpi="http://schemas.microsoft.com/office/word/2010/wordprocessingInk" xmlns:wne="http://schemas.microsoft.com/office/word/2006/wordml" xmlns:wps="http://schemas.microsoft.com/office/word/2010/wordprocessingShape" mc:Ignorable="w14 w15 w16se w16cid w16 w16cex w16sdtdh w16sdtfl w16du wp14">
   <w:body>
     <w:p>
-      <w:proofErr w:type="gramStart"/>
-      <w:r>
-        <w:t>oh</w:t>
-      </w:r>
-      <w:proofErr w:type="gramEnd"/>
-      <w:r>
-        <w:t xml:space="preserve"> so the easy way is to check local token if that exists then redirect to orders page if </w:t>
+      <w:r>
+        <w:t xml:space="preserve">oh so the easy way is to check local token if that exists then redirect to orders page if </w:t>
       </w:r>
       <w:proofErr w:type="spellStart"/>
       <w:r>
@@ -97,27 +92,11 @@
       </w:r>
       <w:proofErr w:type="spellEnd"/>
       <w:r>
-        <w:t xml:space="preserve"> user after reinstall</w:t>
-      </w:r>
-      <w:proofErr w:type="gramStart"/>
-      <w:r>
-        <w:t>) .</w:t>
-      </w:r>
-      <w:proofErr w:type="gramEnd"/>
-      <w:r>
-        <w:t xml:space="preserve"> not exists then firs time user redirect to name entering</w:t>
+        <w:t xml:space="preserve"> user after reinstall) . not exists then firs time user redirect to name entering</w:t>
       </w:r>
       <w:r>
         <w:br/>
-        <w:t xml:space="preserve">but now two things where does local token be </w:t>
-      </w:r>
-      <w:proofErr w:type="gramStart"/>
-      <w:r>
-        <w:t>stored ?</w:t>
-      </w:r>
-      <w:proofErr w:type="gramEnd"/>
-      <w:r>
-        <w:t xml:space="preserve"> in </w:t>
+        <w:t xml:space="preserve">but now two things where does local token be stored ? in </w:t>
       </w:r>
       <w:proofErr w:type="spellStart"/>
       <w:r>
@@ -200,25 +179,12 @@
         <w:t xml:space="preserve">Just check local token existence in the </w:t>
       </w:r>
       <w:proofErr w:type="spellStart"/>
-      <w:proofErr w:type="gramStart"/>
       <w:r>
         <w:t>db</w:t>
       </w:r>
       <w:proofErr w:type="spellEnd"/>
       <w:r>
-        <w:t xml:space="preserve"> .</w:t>
-      </w:r>
-      <w:proofErr w:type="gramEnd"/>
-      <w:r>
-        <w:t xml:space="preserve"> </w:t>
-      </w:r>
-      <w:proofErr w:type="gramStart"/>
-      <w:r>
-        <w:t>if  it</w:t>
-      </w:r>
-      <w:proofErr w:type="gramEnd"/>
-      <w:r>
-        <w:t xml:space="preserve"> exists then redirect to orders</w:t>
+        <w:t xml:space="preserve"> . if  it exists then redirect to orders</w:t>
       </w:r>
     </w:p>
     <w:p>
@@ -241,15 +207,7 @@
     </w:p>
     <w:p>
       <w:r>
-        <w:t xml:space="preserve">If phone number </w:t>
-      </w:r>
-      <w:proofErr w:type="gramStart"/>
-      <w:r>
-        <w:t>exists</w:t>
-      </w:r>
-      <w:proofErr w:type="gramEnd"/>
-      <w:r>
-        <w:t xml:space="preserve"> then </w:t>
+        <w:t xml:space="preserve">If phone number exists then </w:t>
       </w:r>
       <w:proofErr w:type="spellStart"/>
       <w:r>
@@ -323,13 +281,8 @@
       </w:r>
     </w:p>
     <w:p>
-      <w:proofErr w:type="gramStart"/>
-      <w:r>
-        <w:t>Checks  if</w:t>
-      </w:r>
-      <w:proofErr w:type="gramEnd"/>
-      <w:r>
-        <w:t xml:space="preserve"> the entered number already exists in the users table if it does, then set the verified Boolean to false in the </w:t>
+      <w:r>
+        <w:t xml:space="preserve">Checks  if the entered number already exists in the users table if it does, then set the verified Boolean to false in the </w:t>
       </w:r>
       <w:proofErr w:type="spellStart"/>
       <w:r>
@@ -343,15 +296,7 @@
     <w:p>
       <w:r>
         <w:lastRenderedPageBreak/>
-        <w:t xml:space="preserve">Checks if the entered phone number exists in the pending users table, if it does then do </w:t>
-      </w:r>
-      <w:proofErr w:type="gramStart"/>
-      <w:r>
-        <w:t>nothing ,</w:t>
-      </w:r>
-      <w:proofErr w:type="gramEnd"/>
-      <w:r>
-        <w:t xml:space="preserve"> if it doesn’t then insert the number (This will be done for existing users too that are getting back to the application as they are currently pending (unverified) users too</w:t>
+        <w:t>Checks if the entered phone number exists in the pending users table, if it does then do nothing , if it doesn’t then insert the number (This will be done for existing users too that are getting back to the application as they are currently pending (unverified) users too</w:t>
       </w:r>
     </w:p>
     <w:p/>
@@ -378,15 +323,7 @@
       </w:r>
       <w:proofErr w:type="spellEnd"/>
       <w:r>
-        <w:t xml:space="preserve"> in the pending </w:t>
-      </w:r>
-      <w:proofErr w:type="gramStart"/>
-      <w:r>
-        <w:t>users</w:t>
-      </w:r>
-      <w:proofErr w:type="gramEnd"/>
-      <w:r>
-        <w:t xml:space="preserve"> table </w:t>
+        <w:t xml:space="preserve"> in the pending users table </w:t>
       </w:r>
     </w:p>
     <w:p>
@@ -439,18 +376,13 @@
     </w:p>
     <w:p>
       <w:r>
-        <w:t xml:space="preserve">Checks the </w:t>
-      </w:r>
-      <w:proofErr w:type="gramStart"/>
-      <w:r>
-        <w:t xml:space="preserve">entered  </w:t>
+        <w:t xml:space="preserve">Checks the entered  </w:t>
       </w:r>
       <w:proofErr w:type="spellStart"/>
       <w:r>
         <w:t>otp</w:t>
       </w:r>
       <w:proofErr w:type="spellEnd"/>
-      <w:proofErr w:type="gramEnd"/>
       <w:r>
         <w:t xml:space="preserve"> against the stored </w:t>
       </w:r>
@@ -470,15 +402,7 @@
     </w:p>
     <w:p>
       <w:r>
-        <w:t xml:space="preserve">If new user, inserts the info from pending users table to new </w:t>
-      </w:r>
-      <w:proofErr w:type="gramStart"/>
-      <w:r>
-        <w:t>users</w:t>
-      </w:r>
-      <w:proofErr w:type="gramEnd"/>
-      <w:r>
-        <w:t xml:space="preserve"> table</w:t>
+        <w:t>If new user, inserts the info from pending users table to new users table</w:t>
       </w:r>
     </w:p>
     <w:p>
@@ -501,15 +425,7 @@
     </w:p>
     <w:p>
       <w:r>
-        <w:t xml:space="preserve">If both session and role </w:t>
-      </w:r>
-      <w:proofErr w:type="gramStart"/>
-      <w:r>
-        <w:t>exists</w:t>
-      </w:r>
-      <w:proofErr w:type="gramEnd"/>
-      <w:r>
-        <w:t>: Go to orders page</w:t>
+        <w:t>If both session and role exists: Go to orders page</w:t>
       </w:r>
     </w:p>
     <w:p>
@@ -581,15 +497,7 @@
       </w:r>
       <w:proofErr w:type="spellEnd"/>
       <w:r>
-        <w:t xml:space="preserve"> table will be checked, if he doesn’t exist there </w:t>
-      </w:r>
-      <w:proofErr w:type="gramStart"/>
-      <w:r>
-        <w:t>therefore</w:t>
-      </w:r>
-      <w:proofErr w:type="gramEnd"/>
-      <w:r>
-        <w:t xml:space="preserve"> he hasn’t defined one single driver, implying he is a new registration.</w:t>
+        <w:t xml:space="preserve"> table will be checked, if he doesn’t exist there therefore he hasn’t defined one single driver, implying he is a new registration.</w:t>
       </w:r>
     </w:p>
     <w:p>
@@ -607,15 +515,7 @@
         <w:t xml:space="preserve">This will be checked by checking the </w:t>
       </w:r>
       <w:r>
-        <w:t xml:space="preserve">supplier drivers table again against the </w:t>
-      </w:r>
-      <w:proofErr w:type="gramStart"/>
-      <w:r>
-        <w:t>suppliers</w:t>
-      </w:r>
-      <w:proofErr w:type="gramEnd"/>
-      <w:r>
-        <w:t xml:space="preserve"> user id, and checking the </w:t>
+        <w:t xml:space="preserve">supplier drivers table again against the suppliers user id, and checking the </w:t>
       </w:r>
       <w:proofErr w:type="spellStart"/>
       <w:r>
@@ -647,15 +547,7 @@
     </w:p>
     <w:p>
       <w:r>
-        <w:t xml:space="preserve">When he comes back to the application, after verification, his session will be generated, upon entering his details it will be checked that if his role is already set to driver that </w:t>
-      </w:r>
-      <w:proofErr w:type="gramStart"/>
-      <w:r>
-        <w:t>implies</w:t>
-      </w:r>
-      <w:proofErr w:type="gramEnd"/>
-      <w:r>
-        <w:t xml:space="preserve"> he is an existing user therefore only set his id back into the supplier drivers table. </w:t>
+        <w:t xml:space="preserve">When he comes back to the application, after verification, his session will be generated, upon entering his details it will be checked that if his role is already set to driver that implies he is an existing user therefore only set his id back into the supplier drivers table. </w:t>
       </w:r>
     </w:p>
     <w:p/>
@@ -809,15 +701,7 @@
       </w:r>
       <w:proofErr w:type="spellEnd"/>
       <w:r>
-        <w:t xml:space="preserve"> against that supplier in the supplier </w:t>
-      </w:r>
-      <w:proofErr w:type="gramStart"/>
-      <w:r>
-        <w:t>drivers</w:t>
-      </w:r>
-      <w:proofErr w:type="gramEnd"/>
-      <w:r>
-        <w:t xml:space="preserve"> table</w:t>
+        <w:t xml:space="preserve"> against that supplier in the supplier drivers table</w:t>
       </w:r>
     </w:p>
     <w:p>
@@ -833,13 +717,8 @@
         <w:t xml:space="preserve">, even if one of the </w:t>
       </w:r>
       <w:proofErr w:type="spellStart"/>
-      <w:proofErr w:type="gramStart"/>
-      <w:r>
-        <w:t>driver</w:t>
-      </w:r>
-      <w:proofErr w:type="gramEnd"/>
-      <w:r>
-        <w:t>_id</w:t>
+      <w:r>
+        <w:t>driver_id</w:t>
       </w:r>
       <w:proofErr w:type="spellEnd"/>
       <w:r>
@@ -918,13 +797,8 @@
         <w:t>'</w:t>
       </w:r>
       <w:proofErr w:type="spellStart"/>
-      <w:proofErr w:type="gramStart"/>
-      <w:r>
-        <w:t>orders</w:t>
-      </w:r>
-      <w:proofErr w:type="gramEnd"/>
-      <w:r>
-        <w:t>_channel</w:t>
+      <w:r>
+        <w:t>orders_channel</w:t>
       </w:r>
       <w:proofErr w:type="spellEnd"/>
       <w:r>
@@ -1172,31 +1046,15 @@
           <w:b/>
           <w:bCs/>
         </w:rPr>
-        <w:t>view_available_</w:t>
-      </w:r>
-      <w:proofErr w:type="gramStart"/>
-      <w:r>
-        <w:rPr>
-          <w:b/>
-          <w:bCs/>
-        </w:rPr>
-        <w:t>orders</w:t>
-      </w:r>
-      <w:proofErr w:type="spellEnd"/>
-      <w:r>
-        <w:rPr>
-          <w:b/>
-          <w:bCs/>
-        </w:rPr>
-        <w:t>(</w:t>
-      </w:r>
-      <w:proofErr w:type="gramEnd"/>
-      <w:r>
-        <w:rPr>
-          <w:b/>
-          <w:bCs/>
-        </w:rPr>
-        <w:t>)</w:t>
+        <w:t>view_available_orders</w:t>
+      </w:r>
+      <w:proofErr w:type="spellEnd"/>
+      <w:r>
+        <w:rPr>
+          <w:b/>
+          <w:bCs/>
+        </w:rPr>
+        <w:t>()</w:t>
       </w:r>
     </w:p>
     <w:p>
@@ -1314,31 +1172,15 @@
           <w:b/>
           <w:bCs/>
         </w:rPr>
-        <w:t>view_available_</w:t>
-      </w:r>
-      <w:proofErr w:type="gramStart"/>
-      <w:r>
-        <w:rPr>
-          <w:b/>
-          <w:bCs/>
-        </w:rPr>
-        <w:t>orders</w:t>
-      </w:r>
-      <w:proofErr w:type="spellEnd"/>
-      <w:r>
-        <w:rPr>
-          <w:b/>
-          <w:bCs/>
-        </w:rPr>
-        <w:t>(</w:t>
-      </w:r>
-      <w:proofErr w:type="gramEnd"/>
-      <w:r>
-        <w:rPr>
-          <w:b/>
-          <w:bCs/>
-        </w:rPr>
-        <w:t>) is NOT called by the trigger</w:t>
+        <w:t>view_available_orders</w:t>
+      </w:r>
+      <w:proofErr w:type="spellEnd"/>
+      <w:r>
+        <w:rPr>
+          <w:b/>
+          <w:bCs/>
+        </w:rPr>
+        <w:t>() is NOT called by the trigger</w:t>
       </w:r>
     </w:p>
     <w:p>
@@ -1463,12 +1305,10 @@
     </w:p>
     <w:p>
       <w:proofErr w:type="spellStart"/>
-      <w:proofErr w:type="gramStart"/>
       <w:r>
         <w:t>client.on</w:t>
       </w:r>
       <w:proofErr w:type="spellEnd"/>
-      <w:proofErr w:type="gramEnd"/>
       <w:r>
         <w:t>('notification', (msg) =&gt; {</w:t>
       </w:r>
@@ -1478,12 +1318,10 @@
         <w:t>    if (</w:t>
       </w:r>
       <w:proofErr w:type="spellStart"/>
-      <w:proofErr w:type="gramStart"/>
       <w:r>
         <w:t>msg.channel</w:t>
       </w:r>
       <w:proofErr w:type="spellEnd"/>
-      <w:proofErr w:type="gramEnd"/>
       <w:r>
         <w:t xml:space="preserve"> === '</w:t>
       </w:r>
@@ -1506,12 +1344,10 @@
         <w:t xml:space="preserve">        const orders = await </w:t>
       </w:r>
       <w:proofErr w:type="spellStart"/>
-      <w:proofErr w:type="gramStart"/>
       <w:r>
         <w:t>db.query</w:t>
       </w:r>
       <w:proofErr w:type="spellEnd"/>
-      <w:proofErr w:type="gramEnd"/>
       <w:r>
         <w:t xml:space="preserve">('SELECT </w:t>
       </w:r>
@@ -1539,12 +1375,10 @@
         <w:t xml:space="preserve">        </w:t>
       </w:r>
       <w:proofErr w:type="spellStart"/>
-      <w:proofErr w:type="gramStart"/>
       <w:r>
         <w:t>io.emit</w:t>
       </w:r>
       <w:proofErr w:type="spellEnd"/>
-      <w:proofErr w:type="gramEnd"/>
       <w:r>
         <w:t>('</w:t>
       </w:r>
@@ -1570,23 +1404,7 @@
     <w:p/>
     <w:p>
       <w:r>
-        <w:t xml:space="preserve">Why not call directly the fn in trigger? Because trigger </w:t>
-      </w:r>
-      <w:proofErr w:type="gramStart"/>
-      <w:r>
-        <w:t>cant</w:t>
-      </w:r>
-      <w:proofErr w:type="gramEnd"/>
-      <w:r>
-        <w:t xml:space="preserve"> do anything with the data. It </w:t>
-      </w:r>
-      <w:proofErr w:type="gramStart"/>
-      <w:r>
-        <w:t>cant</w:t>
-      </w:r>
-      <w:proofErr w:type="gramEnd"/>
-      <w:r>
-        <w:t xml:space="preserve"> return the data back to backend</w:t>
+        <w:t>Why not call directly the fn in trigger? Because trigger cant do anything with the data. It cant return the data back to backend</w:t>
       </w:r>
     </w:p>
     <w:p>
@@ -1606,17 +1424,12 @@
         <w:t xml:space="preserve"> cost in my recommended fare calculation. we will only allow 7 </w:t>
       </w:r>
       <w:proofErr w:type="spellStart"/>
-      <w:proofErr w:type="gramStart"/>
       <w:r>
         <w:t>quantites</w:t>
       </w:r>
       <w:proofErr w:type="spellEnd"/>
       <w:r>
-        <w:t xml:space="preserve">  to</w:t>
-      </w:r>
-      <w:proofErr w:type="gramEnd"/>
-      <w:r>
-        <w:t xml:space="preserve"> be </w:t>
+        <w:t xml:space="preserve">  to be </w:t>
       </w:r>
       <w:proofErr w:type="spellStart"/>
       <w:r>
@@ -2838,15 +2651,7 @@
         <w:t>Every 5-10 seconds</w:t>
       </w:r>
       <w:r>
-        <w:t xml:space="preserve"> - </w:t>
-      </w:r>
-      <w:proofErr w:type="gramStart"/>
-      <w:r>
-        <w:t>Good</w:t>
-      </w:r>
-      <w:proofErr w:type="gramEnd"/>
-      <w:r>
-        <w:t xml:space="preserve"> balance (not too much data)</w:t>
+        <w:t> - Good balance (not too much data)</w:t>
       </w:r>
     </w:p>
     <w:p>
@@ -2932,15 +2737,7 @@
     </w:p>
     <w:p>
       <w:r>
-        <w:t xml:space="preserve">If </w:t>
-      </w:r>
-      <w:proofErr w:type="gramStart"/>
-      <w:r>
-        <w:t>yes</w:t>
-      </w:r>
-      <w:proofErr w:type="gramEnd"/>
-      <w:r>
-        <w:t xml:space="preserve"> then submit bid </w:t>
+        <w:t xml:space="preserve">If yes then submit bid </w:t>
       </w:r>
     </w:p>
     <w:p/>
@@ -2964,15 +2761,7 @@
       </w:r>
       <w:proofErr w:type="spellEnd"/>
       <w:r>
-        <w:t xml:space="preserve"> </w:t>
-      </w:r>
-      <w:proofErr w:type="gramStart"/>
-      <w:r>
-        <w:t>at  and</w:t>
-      </w:r>
-      <w:proofErr w:type="gramEnd"/>
-      <w:r>
-        <w:t xml:space="preserve"> </w:t>
+        <w:t xml:space="preserve"> at  and </w:t>
       </w:r>
     </w:p>
     <w:p>
@@ -2983,29 +2772,13 @@
     <w:p/>
     <w:p>
       <w:r>
-        <w:t xml:space="preserve">As soon as this status update happens a trigger will be called for this order where all the bids for that </w:t>
-      </w:r>
-      <w:proofErr w:type="gramStart"/>
-      <w:r>
-        <w:t>order  will</w:t>
-      </w:r>
-      <w:proofErr w:type="gramEnd"/>
-      <w:r>
-        <w:t xml:space="preserve"> be deleted instantly</w:t>
+        <w:t>As soon as this status update happens a trigger will be called for this order where all the bids for that order  will be deleted instantly</w:t>
       </w:r>
     </w:p>
     <w:p/>
     <w:p>
       <w:r>
-        <w:t xml:space="preserve">For accepting bid, the customer id will be sent using the session id from backend (this </w:t>
-      </w:r>
-      <w:proofErr w:type="gramStart"/>
-      <w:r>
-        <w:t>has to</w:t>
-      </w:r>
-      <w:proofErr w:type="gramEnd"/>
-      <w:r>
-        <w:t xml:space="preserve"> be done for others too, for other human/computer interactions</w:t>
+        <w:t>For accepting bid, the customer id will be sent using the session id from backend (this has to be done for others too, for other human/computer interactions</w:t>
       </w:r>
     </w:p>
     <w:p/>
@@ -3022,28 +2795,12 @@
     </w:p>
     <w:p>
       <w:r>
-        <w:t xml:space="preserve">Have to </w:t>
-      </w:r>
-      <w:proofErr w:type="gramStart"/>
-      <w:r>
-        <w:t>remove  the</w:t>
-      </w:r>
-      <w:proofErr w:type="gramEnd"/>
-      <w:r>
-        <w:t xml:space="preserve"> order as soon as timer goes up.</w:t>
-      </w:r>
-    </w:p>
-    <w:p>
-      <w:r>
-        <w:t xml:space="preserve">From the </w:t>
-      </w:r>
-      <w:proofErr w:type="gramStart"/>
-      <w:r>
-        <w:t>orders  table</w:t>
-      </w:r>
-      <w:proofErr w:type="gramEnd"/>
-      <w:r>
-        <w:t xml:space="preserve"> and from drivers table</w:t>
+        <w:t>Have to remove  the order as soon as timer goes up.</w:t>
+      </w:r>
+    </w:p>
+    <w:p>
+      <w:r>
+        <w:t>From the orders  table and from drivers table</w:t>
       </w:r>
     </w:p>
     <w:p/>
@@ -3089,15 +2846,7 @@
     <w:p/>
     <w:p>
       <w:r>
-        <w:t xml:space="preserve">REMINDER: session id </w:t>
-      </w:r>
-      <w:proofErr w:type="gramStart"/>
-      <w:r>
-        <w:t>has to</w:t>
-      </w:r>
-      <w:proofErr w:type="gramEnd"/>
-      <w:r>
-        <w:t xml:space="preserve"> be checked in backend logic as it was not catered here</w:t>
+        <w:t>REMINDER: session id has to be checked in backend logic as it was not catered here</w:t>
       </w:r>
     </w:p>
     <w:p/>
@@ -3132,15 +2881,7 @@
     </w:p>
     <w:p>
       <w:r>
-        <w:t xml:space="preserve">If assignment already existed but rejected field is </w:t>
-      </w:r>
-      <w:proofErr w:type="gramStart"/>
-      <w:r>
-        <w:t>false</w:t>
-      </w:r>
-      <w:proofErr w:type="gramEnd"/>
-      <w:r>
-        <w:t xml:space="preserve"> then delete that row and reassign and vice versa</w:t>
+        <w:t>If assignment already existed but rejected field is false then delete that row and reassign and vice versa</w:t>
       </w:r>
     </w:p>
     <w:p>
@@ -3198,18 +2939,13 @@
       </w:r>
       <w:proofErr w:type="spellStart"/>
       <w:r>
-        <w:t>get_available_drivers_for_</w:t>
-      </w:r>
-      <w:proofErr w:type="gramStart"/>
-      <w:r>
-        <w:t>supplier</w:t>
+        <w:t>get_available_drivers_for_supplier</w:t>
       </w:r>
       <w:proofErr w:type="spellEnd"/>
       <w:r>
         <w:t>(</w:t>
       </w:r>
       <w:proofErr w:type="spellStart"/>
-      <w:proofErr w:type="gramEnd"/>
       <w:r>
         <w:t>supplier_id</w:t>
       </w:r>
@@ -3301,7 +3037,6 @@
         <w:t xml:space="preserve"> (</w:t>
       </w:r>
       <w:proofErr w:type="spellStart"/>
-      <w:proofErr w:type="gramStart"/>
       <w:r>
         <w:rPr>
           <w:rFonts w:ascii="Consolas" w:eastAsia="Times New Roman" w:hAnsi="Consolas" w:cs="Times New Roman"/>
@@ -3339,7 +3074,6 @@
         <w:t>status</w:t>
       </w:r>
       <w:proofErr w:type="spellEnd"/>
-      <w:proofErr w:type="gramEnd"/>
       <w:r>
         <w:rPr>
           <w:rFonts w:ascii="Consolas" w:eastAsia="Times New Roman" w:hAnsi="Consolas" w:cs="Times New Roman"/>
@@ -3600,7 +3334,6 @@
         <w:t xml:space="preserve">  </w:t>
       </w:r>
       <w:proofErr w:type="spellStart"/>
-      <w:proofErr w:type="gramStart"/>
       <w:r>
         <w:rPr>
           <w:rFonts w:ascii="Consolas" w:eastAsia="Times New Roman" w:hAnsi="Consolas" w:cs="Times New Roman"/>
@@ -3638,7 +3371,6 @@
         <w:t>disabled</w:t>
       </w:r>
       <w:proofErr w:type="spellEnd"/>
-      <w:proofErr w:type="gramEnd"/>
       <w:r>
         <w:rPr>
           <w:rFonts w:ascii="Consolas" w:eastAsia="Times New Roman" w:hAnsi="Consolas" w:cs="Times New Roman"/>
@@ -3780,7 +3512,6 @@
         <w:t xml:space="preserve"> (</w:t>
       </w:r>
       <w:proofErr w:type="spellStart"/>
-      <w:proofErr w:type="gramStart"/>
       <w:r>
         <w:rPr>
           <w:rFonts w:ascii="Consolas" w:eastAsia="Times New Roman" w:hAnsi="Consolas" w:cs="Times New Roman"/>
@@ -3818,7 +3549,6 @@
         <w:t>status</w:t>
       </w:r>
       <w:proofErr w:type="spellEnd"/>
-      <w:proofErr w:type="gramEnd"/>
       <w:r>
         <w:rPr>
           <w:rFonts w:ascii="Consolas" w:eastAsia="Times New Roman" w:hAnsi="Consolas" w:cs="Times New Roman"/>
@@ -3956,7 +3686,6 @@
         <w:t xml:space="preserve">  </w:t>
       </w:r>
       <w:proofErr w:type="spellStart"/>
-      <w:proofErr w:type="gramStart"/>
       <w:r>
         <w:rPr>
           <w:rFonts w:ascii="Consolas" w:eastAsia="Times New Roman" w:hAnsi="Consolas" w:cs="Times New Roman"/>
@@ -3994,7 +3723,6 @@
         <w:t>disabled</w:t>
       </w:r>
       <w:proofErr w:type="spellEnd"/>
-      <w:proofErr w:type="gramEnd"/>
       <w:r>
         <w:rPr>
           <w:rFonts w:ascii="Consolas" w:eastAsia="Times New Roman" w:hAnsi="Consolas" w:cs="Times New Roman"/>
@@ -4173,7 +3901,6 @@
         </w:rPr>
         <w:t>'rejected'</w:t>
       </w:r>
-      <w:proofErr w:type="gramStart"/>
       <w:r>
         <w:rPr>
           <w:rFonts w:ascii="Consolas" w:eastAsia="Times New Roman" w:hAnsi="Consolas" w:cs="Times New Roman"/>
@@ -4186,7 +3913,6 @@
         </w:rPr>
         <w:t>);</w:t>
       </w:r>
-      <w:proofErr w:type="gramEnd"/>
     </w:p>
     <w:p>
       <w:pPr>
@@ -4320,7 +4046,6 @@
         <w:t xml:space="preserve">  </w:t>
       </w:r>
       <w:proofErr w:type="spellStart"/>
-      <w:proofErr w:type="gramStart"/>
       <w:r>
         <w:rPr>
           <w:rFonts w:ascii="Consolas" w:eastAsia="Times New Roman" w:hAnsi="Consolas" w:cs="Times New Roman"/>
@@ -4358,7 +4083,6 @@
         <w:t>disabled</w:t>
       </w:r>
       <w:proofErr w:type="spellEnd"/>
-      <w:proofErr w:type="gramEnd"/>
       <w:r>
         <w:rPr>
           <w:rFonts w:ascii="Consolas" w:eastAsia="Times New Roman" w:hAnsi="Consolas" w:cs="Times New Roman"/>
@@ -4487,19 +4211,11 @@
       </w:r>
       <w:proofErr w:type="spellStart"/>
       <w:r>
-        <w:t>assign_driver_to_</w:t>
-      </w:r>
-      <w:proofErr w:type="gramStart"/>
-      <w:r>
-        <w:t>order</w:t>
-      </w:r>
-      <w:proofErr w:type="spellEnd"/>
-      <w:r>
-        <w:t>(</w:t>
-      </w:r>
-      <w:proofErr w:type="gramEnd"/>
-      <w:r>
-        <w:t>)</w:t>
+        <w:t>assign_driver_to_order</w:t>
+      </w:r>
+      <w:proofErr w:type="spellEnd"/>
+      <w:r>
+        <w:t>()</w:t>
       </w:r>
     </w:p>
     <w:p>
@@ -4540,15 +4256,7 @@
         </w:numPr>
       </w:pPr>
       <w:r>
-        <w:t xml:space="preserve">Deletes </w:t>
-      </w:r>
-      <w:proofErr w:type="gramStart"/>
-      <w:r>
-        <w:t>old expired</w:t>
-      </w:r>
-      <w:proofErr w:type="gramEnd"/>
-      <w:r>
-        <w:t xml:space="preserve"> assignment</w:t>
+        <w:t>Deletes old expired assignment</w:t>
       </w:r>
     </w:p>
     <w:p>
@@ -4589,19 +4297,11 @@
       </w:r>
       <w:proofErr w:type="spellStart"/>
       <w:r>
-        <w:t>confirm_order_</w:t>
-      </w:r>
-      <w:proofErr w:type="gramStart"/>
-      <w:r>
-        <w:t>driver</w:t>
-      </w:r>
-      <w:proofErr w:type="spellEnd"/>
-      <w:r>
-        <w:t>(</w:t>
-      </w:r>
-      <w:proofErr w:type="gramEnd"/>
-      <w:r>
-        <w:t>) - checks driver's timer</w:t>
+        <w:t>confirm_order_driver</w:t>
+      </w:r>
+      <w:proofErr w:type="spellEnd"/>
+      <w:r>
+        <w:t>() - checks driver's timer</w:t>
       </w:r>
     </w:p>
     <w:p>
@@ -4622,19 +4322,11 @@
       </w:r>
       <w:proofErr w:type="spellStart"/>
       <w:r>
-        <w:t>assign_driver_to_</w:t>
-      </w:r>
-      <w:proofErr w:type="gramStart"/>
-      <w:r>
-        <w:t>order</w:t>
-      </w:r>
-      <w:proofErr w:type="spellEnd"/>
-      <w:r>
-        <w:t>(</w:t>
-      </w:r>
-      <w:proofErr w:type="gramEnd"/>
-      <w:r>
-        <w:t>) - checks rejection status</w:t>
+        <w:t>assign_driver_to_order</w:t>
+      </w:r>
+      <w:proofErr w:type="spellEnd"/>
+      <w:r>
+        <w:t>() - checks rejection status</w:t>
       </w:r>
     </w:p>
     <w:p>
@@ -4918,19 +4610,11 @@
       </w:r>
       <w:proofErr w:type="spellStart"/>
       <w:r>
-        <w:t>notify_driver_assignment_</w:t>
-      </w:r>
-      <w:proofErr w:type="gramStart"/>
-      <w:r>
-        <w:t>updated</w:t>
-      </w:r>
-      <w:proofErr w:type="spellEnd"/>
-      <w:r>
-        <w:t>(</w:t>
-      </w:r>
-      <w:proofErr w:type="gramEnd"/>
-      <w:r>
-        <w:t>);</w:t>
+        <w:t>notify_driver_assignment_updated</w:t>
+      </w:r>
+      <w:proofErr w:type="spellEnd"/>
+      <w:r>
+        <w:t>();</w:t>
       </w:r>
     </w:p>
     <w:p/>
@@ -4961,12 +4645,10 @@
     </w:p>
     <w:p>
       <w:proofErr w:type="spellStart"/>
-      <w:proofErr w:type="gramStart"/>
       <w:r>
         <w:t>client.on</w:t>
       </w:r>
       <w:proofErr w:type="spellEnd"/>
-      <w:proofErr w:type="gramEnd"/>
       <w:r>
         <w:t>('notification', (msg) =&gt; {</w:t>
       </w:r>
@@ -4976,12 +4658,10 @@
         <w:t>  if (</w:t>
       </w:r>
       <w:proofErr w:type="spellStart"/>
-      <w:proofErr w:type="gramStart"/>
       <w:r>
         <w:t>msg.channel</w:t>
       </w:r>
       <w:proofErr w:type="spellEnd"/>
-      <w:proofErr w:type="gramEnd"/>
       <w:r>
         <w:t xml:space="preserve"> === '</w:t>
       </w:r>
@@ -4999,12 +4679,10 @@
         <w:t xml:space="preserve">    </w:t>
       </w:r>
       <w:proofErr w:type="spellStart"/>
-      <w:proofErr w:type="gramStart"/>
       <w:r>
         <w:t>io.emit</w:t>
       </w:r>
       <w:proofErr w:type="spellEnd"/>
-      <w:proofErr w:type="gramEnd"/>
       <w:r>
         <w:t>('</w:t>
       </w:r>
@@ -5119,8 +4797,163 @@
         </w:rPr>
         <w:t>Done with supplier getting drivers list, supplier assigning multiple drivers, driver rejecting supplier, drivers getting greyed out due to rejecting supplier for that order and driver accepting an order</w:t>
       </w:r>
+      <w:r>
+        <w:rPr>
+          <w:b/>
+          <w:bCs/>
+        </w:rPr>
+        <w:t>.</w:t>
+      </w:r>
+    </w:p>
+    <w:p>
+      <w:pPr>
+        <w:rPr>
+          <w:b/>
+          <w:bCs/>
+        </w:rPr>
+      </w:pPr>
+    </w:p>
+    <w:p>
+      <w:pPr>
+        <w:rPr>
+          <w:b/>
+          <w:bCs/>
+        </w:rPr>
+      </w:pPr>
+    </w:p>
+    <w:p>
+      <w:r>
+        <w:lastRenderedPageBreak/>
+        <w:t>15/01/2026:</w:t>
+      </w:r>
+    </w:p>
+    <w:p>
+      <w:r>
+        <w:t>Now only the delivery process and the ride finish has to be taken care of as well as order history</w:t>
+      </w:r>
+    </w:p>
+    <w:p>
+      <w:r>
+        <w:t xml:space="preserve">Ok so the driver has now accepted an order </w:t>
+      </w:r>
+    </w:p>
+    <w:p>
+      <w:r>
+        <w:t>Now he will start the ride</w:t>
+      </w:r>
     </w:p>
     <w:p/>
+    <w:p>
+      <w:r>
+        <w:t xml:space="preserve">The real time changes on tables and other things on </w:t>
+      </w:r>
+      <w:proofErr w:type="spellStart"/>
+      <w:r>
+        <w:t>db</w:t>
+      </w:r>
+      <w:proofErr w:type="spellEnd"/>
+      <w:r>
+        <w:t xml:space="preserve"> side will be only noticed used trigger on </w:t>
+      </w:r>
+      <w:proofErr w:type="spellStart"/>
+      <w:r>
+        <w:t>db</w:t>
+      </w:r>
+      <w:proofErr w:type="spellEnd"/>
+      <w:r>
+        <w:t xml:space="preserve"> logic.</w:t>
+      </w:r>
+    </w:p>
+    <w:p>
+      <w:r>
+        <w:t>The relevant changes will be handled by backend and frontend</w:t>
+      </w:r>
+    </w:p>
+    <w:p/>
+    <w:p>
+      <w:r>
+        <w:t>Now rating is added but for cancellation we have to take care of rating too if driver or supplier cancels it rating falls by 0</w:t>
+      </w:r>
+      <w:r>
+        <w:t xml:space="preserve">.2 for supplier side rating drop will happen if the status was accepted or </w:t>
+      </w:r>
+      <w:proofErr w:type="spellStart"/>
+      <w:r>
+        <w:t>ride_started</w:t>
+      </w:r>
+      <w:proofErr w:type="spellEnd"/>
+      <w:r>
+        <w:t xml:space="preserve">  same for driver . if customer does it at the accepted or </w:t>
+      </w:r>
+      <w:proofErr w:type="spellStart"/>
+      <w:r>
+        <w:t>ride_started</w:t>
+      </w:r>
+      <w:proofErr w:type="spellEnd"/>
+      <w:r>
+        <w:t xml:space="preserve"> stage then no rating will be updated but reason will be logged in rating table if customer or supplier does it at any stage before accepted then no problem</w:t>
+      </w:r>
+    </w:p>
+    <w:p/>
+    <w:p>
+      <w:r>
+        <w:t xml:space="preserve">Ok first, if any party cancelled  on status that was not accepted or ride started then </w:t>
+      </w:r>
+      <w:proofErr w:type="spellStart"/>
+      <w:r>
+        <w:t>dont</w:t>
+      </w:r>
+      <w:proofErr w:type="spellEnd"/>
+      <w:r>
+        <w:t xml:space="preserve"> log it into </w:t>
+      </w:r>
+      <w:proofErr w:type="spellStart"/>
+      <w:r>
+        <w:t>oder</w:t>
+      </w:r>
+      <w:proofErr w:type="spellEnd"/>
+      <w:r>
+        <w:t xml:space="preserve"> history</w:t>
+      </w:r>
+    </w:p>
+    <w:p>
+      <w:r>
+        <w:t>If customer does it. Log the reason into ratings table, no rating of supplier affected</w:t>
+      </w:r>
+    </w:p>
+    <w:p>
+      <w:r>
+        <w:t>If rider or supplier does it, log the reason into ratings table, rating of supplier affected</w:t>
+      </w:r>
+    </w:p>
+    <w:p/>
+    <w:p/>
+    <w:p>
+      <w:r>
+        <w:t xml:space="preserve">View past orders list has implemented in </w:t>
+      </w:r>
+      <w:proofErr w:type="spellStart"/>
+      <w:r>
+        <w:t>schema.sql</w:t>
+      </w:r>
+      <w:proofErr w:type="spellEnd"/>
+      <w:r>
+        <w:t xml:space="preserve"> as it is same for all </w:t>
+      </w:r>
+    </w:p>
+    <w:p>
+      <w:proofErr w:type="spellStart"/>
+      <w:r>
+        <w:t>Seperate</w:t>
+      </w:r>
+      <w:proofErr w:type="spellEnd"/>
+      <w:r>
+        <w:t xml:space="preserve"> implementations of view past order details is done due to fetching different data </w:t>
+      </w:r>
+      <w:r>
+        <w:t xml:space="preserve">for each user </w:t>
+      </w:r>
+    </w:p>
     <w:sectPr>
       <w:pgSz w:w="11906" w:h="16838"/>
       <w:pgMar w:top="1440" w:right="1440" w:bottom="1440" w:left="1440" w:header="708" w:footer="708" w:gutter="0"/>

</xml_diff>

<commit_message>
Added Express backend - the absolute basics
</commit_message>
<xml_diff>
--- a/documents/code logic.docx
+++ b/documents/code logic.docx
@@ -3,8 +3,13 @@
 <w:document xmlns:wpc="http://schemas.microsoft.com/office/word/2010/wordprocessingCanvas" xmlns:cx="http://schemas.microsoft.com/office/drawing/2014/chartex" xmlns:cx1="http://schemas.microsoft.com/office/drawing/2015/9/8/chartex" xmlns:cx2="http://schemas.microsoft.com/office/drawing/2015/10/21/chartex" xmlns:cx3="http://schemas.microsoft.com/office/drawing/2016/5/9/chartex" xmlns:cx4="http://schemas.microsoft.com/office/drawing/2016/5/10/chartex" xmlns:cx5="http://schemas.microsoft.com/office/drawing/2016/5/11/chartex" xmlns:cx6="http://schemas.microsoft.com/office/drawing/2016/5/12/chartex" xmlns:cx7="http://schemas.microsoft.com/office/drawing/2016/5/13/chartex" xmlns:cx8="http://schemas.microsoft.com/office/drawing/2016/5/14/chartex" xmlns:mc="http://schemas.openxmlformats.org/markup-compatibility/2006" xmlns:aink="http://schemas.microsoft.com/office/drawing/2016/ink" xmlns:am3d="http://schemas.microsoft.com/office/drawing/2017/model3d" xmlns:o="urn:schemas-microsoft-com:office:office" xmlns:oel="http://schemas.microsoft.com/office/2019/extlst" xmlns:r="http://schemas.openxmlformats.org/officeDocument/2006/relationships" xmlns:m="http://schemas.openxmlformats.org/officeDocument/2006/math" xmlns:v="urn:schemas-microsoft-com:vml" xmlns:wp14="http://schemas.microsoft.com/office/word/2010/wordprocessingDrawing" xmlns:wp="http://schemas.openxmlformats.org/drawingml/2006/wordprocessingDrawing" xmlns:w10="urn:schemas-microsoft-com:office:word" xmlns:w="http://schemas.openxmlformats.org/wordprocessingml/2006/main" xmlns:w14="http://schemas.microsoft.com/office/word/2010/wordml" xmlns:w15="http://schemas.microsoft.com/office/word/2012/wordml" xmlns:w16cex="http://schemas.microsoft.com/office/word/2018/wordml/cex" xmlns:w16cid="http://schemas.microsoft.com/office/word/2016/wordml/cid" xmlns:w16="http://schemas.microsoft.com/office/word/2018/wordml" xmlns:w16du="http://schemas.microsoft.com/office/word/2023/wordml/word16du" xmlns:w16sdtdh="http://schemas.microsoft.com/office/word/2020/wordml/sdtdatahash" xmlns:w16sdtfl="http://schemas.microsoft.com/office/word/2024/wordml/sdtformatlock" xmlns:w16se="http://schemas.microsoft.com/office/word/2015/wordml/symex" xmlns:wpg="http://schemas.microsoft.com/office/word/2010/wordprocessingGroup" xmlns:wpi="http://schemas.microsoft.com/office/word/2010/wordprocessingInk" xmlns:wne="http://schemas.microsoft.com/office/word/2006/wordml" xmlns:wps="http://schemas.microsoft.com/office/word/2010/wordprocessingShape" mc:Ignorable="w14 w15 w16se w16cid w16 w16cex w16sdtdh w16sdtfl w16du wp14">
   <w:body>
     <w:p>
-      <w:r>
-        <w:t xml:space="preserve">oh so the easy way is to check local token if that exists then redirect to orders page if </w:t>
+      <w:proofErr w:type="gramStart"/>
+      <w:r>
+        <w:t>oh</w:t>
+      </w:r>
+      <w:proofErr w:type="gramEnd"/>
+      <w:r>
+        <w:t xml:space="preserve"> so the easy way is to check local token if that exists then redirect to orders page if </w:t>
       </w:r>
       <w:proofErr w:type="spellStart"/>
       <w:r>
@@ -92,11 +97,27 @@
       </w:r>
       <w:proofErr w:type="spellEnd"/>
       <w:r>
-        <w:t xml:space="preserve"> user after reinstall) . not exists then firs time user redirect to name entering</w:t>
+        <w:t xml:space="preserve"> user after </w:t>
+      </w:r>
+      <w:proofErr w:type="gramStart"/>
+      <w:r>
+        <w:t>reinstall) .</w:t>
+      </w:r>
+      <w:proofErr w:type="gramEnd"/>
+      <w:r>
+        <w:t xml:space="preserve"> not exists then firs time user redirect to name entering</w:t>
       </w:r>
       <w:r>
         <w:br/>
-        <w:t xml:space="preserve">but now two things where does local token be stored ? in </w:t>
+        <w:t xml:space="preserve">but now two things where does local token be </w:t>
+      </w:r>
+      <w:proofErr w:type="gramStart"/>
+      <w:r>
+        <w:t>stored ?</w:t>
+      </w:r>
+      <w:proofErr w:type="gramEnd"/>
+      <w:r>
+        <w:t xml:space="preserve"> in </w:t>
       </w:r>
       <w:proofErr w:type="spellStart"/>
       <w:r>
@@ -128,7 +149,15 @@
       </w:r>
       <w:proofErr w:type="spellEnd"/>
       <w:r>
-        <w:t xml:space="preserve"> of user id ? because how will </w:t>
+        <w:t xml:space="preserve"> of user </w:t>
+      </w:r>
+      <w:proofErr w:type="gramStart"/>
+      <w:r>
+        <w:t>id ?</w:t>
+      </w:r>
+      <w:proofErr w:type="gramEnd"/>
+      <w:r>
+        <w:t xml:space="preserve"> because how will </w:t>
       </w:r>
       <w:proofErr w:type="spellStart"/>
       <w:r>
@@ -179,12 +208,25 @@
         <w:t xml:space="preserve">Just check local token existence in the </w:t>
       </w:r>
       <w:proofErr w:type="spellStart"/>
+      <w:proofErr w:type="gramStart"/>
       <w:r>
         <w:t>db</w:t>
       </w:r>
       <w:proofErr w:type="spellEnd"/>
       <w:r>
-        <w:t xml:space="preserve"> . if  it exists then redirect to orders</w:t>
+        <w:t xml:space="preserve"> .</w:t>
+      </w:r>
+      <w:proofErr w:type="gramEnd"/>
+      <w:r>
+        <w:t xml:space="preserve"> </w:t>
+      </w:r>
+      <w:proofErr w:type="gramStart"/>
+      <w:r>
+        <w:t>if  it</w:t>
+      </w:r>
+      <w:proofErr w:type="gramEnd"/>
+      <w:r>
+        <w:t xml:space="preserve"> exists then redirect to orders</w:t>
       </w:r>
     </w:p>
     <w:p>
@@ -281,8 +323,13 @@
       </w:r>
     </w:p>
     <w:p>
-      <w:r>
-        <w:t xml:space="preserve">Checks  if the entered number already exists in the users table if it does, then set the verified Boolean to false in the </w:t>
+      <w:proofErr w:type="gramStart"/>
+      <w:r>
+        <w:t>Checks  if</w:t>
+      </w:r>
+      <w:proofErr w:type="gramEnd"/>
+      <w:r>
+        <w:t xml:space="preserve"> the entered number already exists in the users table if it does, then set the verified Boolean to false in the </w:t>
       </w:r>
       <w:proofErr w:type="spellStart"/>
       <w:r>
@@ -290,13 +337,37 @@
       </w:r>
       <w:proofErr w:type="spellEnd"/>
       <w:r>
-        <w:t xml:space="preserve"> table : the user already exists but has to undergo verification of phone number again</w:t>
+        <w:t xml:space="preserve"> </w:t>
+      </w:r>
+      <w:proofErr w:type="gramStart"/>
+      <w:r>
+        <w:t>table :</w:t>
+      </w:r>
+      <w:proofErr w:type="gramEnd"/>
+      <w:r>
+        <w:t xml:space="preserve"> the user already exists but </w:t>
+      </w:r>
+      <w:proofErr w:type="gramStart"/>
+      <w:r>
+        <w:t>has to</w:t>
+      </w:r>
+      <w:proofErr w:type="gramEnd"/>
+      <w:r>
+        <w:t xml:space="preserve"> undergo verification of phone number again</w:t>
       </w:r>
     </w:p>
     <w:p>
       <w:r>
         <w:lastRenderedPageBreak/>
-        <w:t>Checks if the entered phone number exists in the pending users table, if it does then do nothing , if it doesn’t then insert the number (This will be done for existing users too that are getting back to the application as they are currently pending (unverified) users too</w:t>
+        <w:t xml:space="preserve">Checks if the entered phone number exists in the pending users table, if it does then do </w:t>
+      </w:r>
+      <w:proofErr w:type="gramStart"/>
+      <w:r>
+        <w:t>nothing ,</w:t>
+      </w:r>
+      <w:proofErr w:type="gramEnd"/>
+      <w:r>
+        <w:t xml:space="preserve"> if it doesn’t then insert the number (This will be done for existing users too that are getting back to the application as they are currently pending (unverified) users too</w:t>
       </w:r>
     </w:p>
     <w:p/>
@@ -323,7 +394,15 @@
       </w:r>
       <w:proofErr w:type="spellEnd"/>
       <w:r>
-        <w:t xml:space="preserve"> in the pending users table </w:t>
+        <w:t xml:space="preserve"> in the pending </w:t>
+      </w:r>
+      <w:proofErr w:type="gramStart"/>
+      <w:r>
+        <w:t>users</w:t>
+      </w:r>
+      <w:proofErr w:type="gramEnd"/>
+      <w:r>
+        <w:t xml:space="preserve"> table </w:t>
       </w:r>
     </w:p>
     <w:p>
@@ -376,13 +455,18 @@
     </w:p>
     <w:p>
       <w:r>
-        <w:t xml:space="preserve">Checks the entered  </w:t>
+        <w:t xml:space="preserve">Checks the </w:t>
+      </w:r>
+      <w:proofErr w:type="gramStart"/>
+      <w:r>
+        <w:t xml:space="preserve">entered  </w:t>
       </w:r>
       <w:proofErr w:type="spellStart"/>
       <w:r>
         <w:t>otp</w:t>
       </w:r>
       <w:proofErr w:type="spellEnd"/>
+      <w:proofErr w:type="gramEnd"/>
       <w:r>
         <w:t xml:space="preserve"> against the stored </w:t>
       </w:r>
@@ -402,7 +486,15 @@
     </w:p>
     <w:p>
       <w:r>
-        <w:t>If new user, inserts the info from pending users table to new users table</w:t>
+        <w:t xml:space="preserve">If new user, inserts the info from pending users table to new </w:t>
+      </w:r>
+      <w:proofErr w:type="gramStart"/>
+      <w:r>
+        <w:t>users</w:t>
+      </w:r>
+      <w:proofErr w:type="gramEnd"/>
+      <w:r>
+        <w:t xml:space="preserve"> table</w:t>
       </w:r>
     </w:p>
     <w:p>
@@ -425,7 +517,15 @@
     </w:p>
     <w:p>
       <w:r>
-        <w:t>If both session and role exists: Go to orders page</w:t>
+        <w:t xml:space="preserve">If both session and role </w:t>
+      </w:r>
+      <w:proofErr w:type="gramStart"/>
+      <w:r>
+        <w:t>exists</w:t>
+      </w:r>
+      <w:proofErr w:type="gramEnd"/>
+      <w:r>
+        <w:t>: Go to orders page</w:t>
       </w:r>
     </w:p>
     <w:p>
@@ -497,7 +597,15 @@
       </w:r>
       <w:proofErr w:type="spellEnd"/>
       <w:r>
-        <w:t xml:space="preserve"> table will be checked, if he doesn’t exist there therefore he hasn’t defined one single driver, implying he is a new registration.</w:t>
+        <w:t xml:space="preserve"> table will be checked, if he doesn’t exist there </w:t>
+      </w:r>
+      <w:proofErr w:type="gramStart"/>
+      <w:r>
+        <w:t>therefore</w:t>
+      </w:r>
+      <w:proofErr w:type="gramEnd"/>
+      <w:r>
+        <w:t xml:space="preserve"> he hasn’t defined one single driver, implying he is a new registration.</w:t>
       </w:r>
     </w:p>
     <w:p>
@@ -515,7 +623,23 @@
         <w:t xml:space="preserve">This will be checked by checking the </w:t>
       </w:r>
       <w:r>
-        <w:t xml:space="preserve">supplier drivers table again against the suppliers user id, and checking the </w:t>
+        <w:t xml:space="preserve">supplier drivers table again against the </w:t>
+      </w:r>
+      <w:proofErr w:type="gramStart"/>
+      <w:r>
+        <w:t>suppliers</w:t>
+      </w:r>
+      <w:proofErr w:type="gramEnd"/>
+      <w:r>
+        <w:t xml:space="preserve"> user </w:t>
+      </w:r>
+      <w:proofErr w:type="gramStart"/>
+      <w:r>
+        <w:t>id, and</w:t>
+      </w:r>
+      <w:proofErr w:type="gramEnd"/>
+      <w:r>
+        <w:t xml:space="preserve"> checking the </w:t>
       </w:r>
       <w:proofErr w:type="spellStart"/>
       <w:r>
@@ -547,7 +671,23 @@
     </w:p>
     <w:p>
       <w:r>
-        <w:t xml:space="preserve">When he comes back to the application, after verification, his session will be generated, upon entering his details it will be checked that if his role is already set to driver that implies he is an existing user therefore only set his id back into the supplier drivers table. </w:t>
+        <w:t xml:space="preserve">When he comes back to the application, after verification, his session will be generated, upon entering his details it will be checked that if his role is already set to driver that </w:t>
+      </w:r>
+      <w:proofErr w:type="gramStart"/>
+      <w:r>
+        <w:t>implies</w:t>
+      </w:r>
+      <w:proofErr w:type="gramEnd"/>
+      <w:r>
+        <w:t xml:space="preserve"> he is an existing user therefore only set his id back into the supplier </w:t>
+      </w:r>
+      <w:proofErr w:type="gramStart"/>
+      <w:r>
+        <w:t>drivers</w:t>
+      </w:r>
+      <w:proofErr w:type="gramEnd"/>
+      <w:r>
+        <w:t xml:space="preserve"> table. </w:t>
       </w:r>
     </w:p>
     <w:p/>
@@ -701,7 +841,15 @@
       </w:r>
       <w:proofErr w:type="spellEnd"/>
       <w:r>
-        <w:t xml:space="preserve"> against that supplier in the supplier drivers table</w:t>
+        <w:t xml:space="preserve"> against that supplier in the supplier </w:t>
+      </w:r>
+      <w:proofErr w:type="gramStart"/>
+      <w:r>
+        <w:t>drivers</w:t>
+      </w:r>
+      <w:proofErr w:type="gramEnd"/>
+      <w:r>
+        <w:t xml:space="preserve"> table</w:t>
       </w:r>
     </w:p>
     <w:p>
@@ -717,8 +865,13 @@
         <w:t xml:space="preserve">, even if one of the </w:t>
       </w:r>
       <w:proofErr w:type="spellStart"/>
-      <w:r>
-        <w:t>driver_id</w:t>
+      <w:proofErr w:type="gramStart"/>
+      <w:r>
+        <w:t>driver</w:t>
+      </w:r>
+      <w:proofErr w:type="gramEnd"/>
+      <w:r>
+        <w:t>_id</w:t>
       </w:r>
       <w:proofErr w:type="spellEnd"/>
       <w:r>
@@ -797,8 +950,13 @@
         <w:t>'</w:t>
       </w:r>
       <w:proofErr w:type="spellStart"/>
-      <w:r>
-        <w:t>orders_channel</w:t>
+      <w:proofErr w:type="gramStart"/>
+      <w:r>
+        <w:t>orders</w:t>
+      </w:r>
+      <w:proofErr w:type="gramEnd"/>
+      <w:r>
+        <w:t>_channel</w:t>
       </w:r>
       <w:proofErr w:type="spellEnd"/>
       <w:r>
@@ -819,7 +977,7 @@
     <w:p>
       <w:r>
         <w:pict w14:anchorId="33475435">
-          <v:rect id="_x0000_i1037" style="width:0;height:1.5pt" o:hralign="center" o:hrstd="t" o:hr="t" fillcolor="#a0a0a0" stroked="f"/>
+          <v:rect id="_x0000_i1025" style="width:0;height:1.5pt" o:hralign="center" o:hrstd="t" o:hr="t" fillcolor="#a0a0a0" stroked="f"/>
         </w:pict>
       </w:r>
     </w:p>
@@ -1046,15 +1204,31 @@
           <w:b/>
           <w:bCs/>
         </w:rPr>
-        <w:t>view_available_orders</w:t>
-      </w:r>
-      <w:proofErr w:type="spellEnd"/>
-      <w:r>
-        <w:rPr>
-          <w:b/>
-          <w:bCs/>
-        </w:rPr>
-        <w:t>()</w:t>
+        <w:t>view_available_</w:t>
+      </w:r>
+      <w:proofErr w:type="gramStart"/>
+      <w:r>
+        <w:rPr>
+          <w:b/>
+          <w:bCs/>
+        </w:rPr>
+        <w:t>orders</w:t>
+      </w:r>
+      <w:proofErr w:type="spellEnd"/>
+      <w:r>
+        <w:rPr>
+          <w:b/>
+          <w:bCs/>
+        </w:rPr>
+        <w:t>(</w:t>
+      </w:r>
+      <w:proofErr w:type="gramEnd"/>
+      <w:r>
+        <w:rPr>
+          <w:b/>
+          <w:bCs/>
+        </w:rPr>
+        <w:t>)</w:t>
       </w:r>
     </w:p>
     <w:p>
@@ -1140,7 +1314,7 @@
       <w:r>
         <w:lastRenderedPageBreak/>
         <w:pict w14:anchorId="5276438E">
-          <v:rect id="_x0000_i1038" style="width:0;height:1.5pt" o:hralign="center" o:hrstd="t" o:hr="t" fillcolor="#a0a0a0" stroked="f"/>
+          <v:rect id="_x0000_i1026" style="width:0;height:1.5pt" o:hralign="center" o:hrstd="t" o:hr="t" fillcolor="#a0a0a0" stroked="f"/>
         </w:pict>
       </w:r>
     </w:p>
@@ -1172,15 +1346,31 @@
           <w:b/>
           <w:bCs/>
         </w:rPr>
-        <w:t>view_available_orders</w:t>
-      </w:r>
-      <w:proofErr w:type="spellEnd"/>
-      <w:r>
-        <w:rPr>
-          <w:b/>
-          <w:bCs/>
-        </w:rPr>
-        <w:t>() is NOT called by the trigger</w:t>
+        <w:t>view_available_</w:t>
+      </w:r>
+      <w:proofErr w:type="gramStart"/>
+      <w:r>
+        <w:rPr>
+          <w:b/>
+          <w:bCs/>
+        </w:rPr>
+        <w:t>orders</w:t>
+      </w:r>
+      <w:proofErr w:type="spellEnd"/>
+      <w:r>
+        <w:rPr>
+          <w:b/>
+          <w:bCs/>
+        </w:rPr>
+        <w:t>(</w:t>
+      </w:r>
+      <w:proofErr w:type="gramEnd"/>
+      <w:r>
+        <w:rPr>
+          <w:b/>
+          <w:bCs/>
+        </w:rPr>
+        <w:t>) is NOT called by the trigger</w:t>
       </w:r>
     </w:p>
     <w:p>
@@ -1305,10 +1495,12 @@
     </w:p>
     <w:p>
       <w:proofErr w:type="spellStart"/>
+      <w:proofErr w:type="gramStart"/>
       <w:r>
         <w:t>client.on</w:t>
       </w:r>
       <w:proofErr w:type="spellEnd"/>
+      <w:proofErr w:type="gramEnd"/>
       <w:r>
         <w:t>('notification', (msg) =&gt; {</w:t>
       </w:r>
@@ -1318,10 +1510,12 @@
         <w:t>    if (</w:t>
       </w:r>
       <w:proofErr w:type="spellStart"/>
+      <w:proofErr w:type="gramStart"/>
       <w:r>
         <w:t>msg.channel</w:t>
       </w:r>
       <w:proofErr w:type="spellEnd"/>
+      <w:proofErr w:type="gramEnd"/>
       <w:r>
         <w:t xml:space="preserve"> === '</w:t>
       </w:r>
@@ -1344,21 +1538,36 @@
         <w:t xml:space="preserve">        const orders = await </w:t>
       </w:r>
       <w:proofErr w:type="spellStart"/>
+      <w:proofErr w:type="gramStart"/>
       <w:r>
         <w:t>db.query</w:t>
       </w:r>
       <w:proofErr w:type="spellEnd"/>
+      <w:proofErr w:type="gramEnd"/>
       <w:r>
         <w:t xml:space="preserve">('SELECT </w:t>
       </w:r>
       <w:proofErr w:type="spellStart"/>
       <w:r>
-        <w:t>view_available_orders</w:t>
-      </w:r>
-      <w:proofErr w:type="spellEnd"/>
-      <w:r>
-        <w:t>()');</w:t>
-      </w:r>
+        <w:t>view_available_</w:t>
+      </w:r>
+      <w:proofErr w:type="gramStart"/>
+      <w:r>
+        <w:t>orders</w:t>
+      </w:r>
+      <w:proofErr w:type="spellEnd"/>
+      <w:r>
+        <w:t>(</w:t>
+      </w:r>
+      <w:proofErr w:type="gramEnd"/>
+      <w:r>
+        <w:t>)'</w:t>
+      </w:r>
+      <w:proofErr w:type="gramStart"/>
+      <w:r>
+        <w:t>);</w:t>
+      </w:r>
+      <w:proofErr w:type="gramEnd"/>
     </w:p>
     <w:p>
       <w:r>
@@ -1375,10 +1584,12 @@
         <w:t xml:space="preserve">        </w:t>
       </w:r>
       <w:proofErr w:type="spellStart"/>
+      <w:proofErr w:type="gramStart"/>
       <w:r>
         <w:t>io.emit</w:t>
       </w:r>
       <w:proofErr w:type="spellEnd"/>
+      <w:proofErr w:type="gramEnd"/>
       <w:r>
         <w:t>('</w:t>
       </w:r>
@@ -1388,8 +1599,13 @@
       </w:r>
       <w:proofErr w:type="spellEnd"/>
       <w:r>
-        <w:t>', orders);</w:t>
-      </w:r>
+        <w:t>', orders</w:t>
+      </w:r>
+      <w:proofErr w:type="gramStart"/>
+      <w:r>
+        <w:t>);</w:t>
+      </w:r>
+      <w:proofErr w:type="gramEnd"/>
     </w:p>
     <w:p>
       <w:r>
@@ -1398,13 +1614,34 @@
     </w:p>
     <w:p>
       <w:r>
-        <w:t>});</w:t>
-      </w:r>
+        <w:t>}</w:t>
+      </w:r>
+      <w:proofErr w:type="gramStart"/>
+      <w:r>
+        <w:t>);</w:t>
+      </w:r>
+      <w:proofErr w:type="gramEnd"/>
     </w:p>
     <w:p/>
     <w:p>
       <w:r>
-        <w:t>Why not call directly the fn in trigger? Because trigger cant do anything with the data. It cant return the data back to backend</w:t>
+        <w:t xml:space="preserve">Why not call directly the fn in trigger? Because trigger </w:t>
+      </w:r>
+      <w:proofErr w:type="gramStart"/>
+      <w:r>
+        <w:t>cant</w:t>
+      </w:r>
+      <w:proofErr w:type="gramEnd"/>
+      <w:r>
+        <w:t xml:space="preserve"> do anything with the data. It </w:t>
+      </w:r>
+      <w:proofErr w:type="gramStart"/>
+      <w:r>
+        <w:t>cant</w:t>
+      </w:r>
+      <w:proofErr w:type="gramEnd"/>
+      <w:r>
+        <w:t xml:space="preserve"> return the data back to backend</w:t>
       </w:r>
     </w:p>
     <w:p>
@@ -1413,23 +1650,28 @@
         <w:br/>
       </w:r>
       <w:r>
-        <w:t>ok so some updates there will be no t</w:t>
-      </w:r>
-      <w:proofErr w:type="spellStart"/>
-      <w:r>
-        <w:t>ranspation</w:t>
+        <w:t xml:space="preserve">ok so some updates there will be no </w:t>
+      </w:r>
+      <w:proofErr w:type="spellStart"/>
+      <w:r>
+        <w:t>transpation</w:t>
       </w:r>
       <w:proofErr w:type="spellEnd"/>
       <w:r>
         <w:t xml:space="preserve"> cost in my recommended fare calculation. we will only allow 7 </w:t>
       </w:r>
       <w:proofErr w:type="spellStart"/>
+      <w:proofErr w:type="gramStart"/>
       <w:r>
         <w:t>quantites</w:t>
       </w:r>
       <w:proofErr w:type="spellEnd"/>
       <w:r>
-        <w:t xml:space="preserve">  to be </w:t>
+        <w:t xml:space="preserve">  to</w:t>
+      </w:r>
+      <w:proofErr w:type="gramEnd"/>
+      <w:r>
+        <w:t xml:space="preserve"> be </w:t>
       </w:r>
       <w:proofErr w:type="spellStart"/>
       <w:r>
@@ -1617,7 +1859,7 @@
     <w:p>
       <w:r>
         <w:pict w14:anchorId="689304D8">
-          <v:rect id="_x0000_i1083" style="width:0;height:1.5pt" o:hralign="center" o:hrstd="t" o:hr="t" fillcolor="#a0a0a0" stroked="f"/>
+          <v:rect id="_x0000_i1027" style="width:0;height:1.5pt" o:hralign="center" o:hrstd="t" o:hr="t" fillcolor="#a0a0a0" stroked="f"/>
         </w:pict>
       </w:r>
     </w:p>
@@ -1834,7 +2076,7 @@
     <w:p>
       <w:r>
         <w:pict w14:anchorId="6B2DBED0">
-          <v:rect id="_x0000_i1084" style="width:0;height:1.5pt" o:hralign="center" o:hrstd="t" o:hr="t" fillcolor="#a0a0a0" stroked="f"/>
+          <v:rect id="_x0000_i1028" style="width:0;height:1.5pt" o:hralign="center" o:hrstd="t" o:hr="t" fillcolor="#a0a0a0" stroked="f"/>
         </w:pict>
       </w:r>
     </w:p>
@@ -1915,7 +2157,7 @@
     <w:p>
       <w:r>
         <w:pict w14:anchorId="54FE246D">
-          <v:rect id="_x0000_i1085" style="width:0;height:1.5pt" o:hralign="center" o:hrstd="t" o:hr="t" fillcolor="#a0a0a0" stroked="f"/>
+          <v:rect id="_x0000_i1029" style="width:0;height:1.5pt" o:hralign="center" o:hrstd="t" o:hr="t" fillcolor="#a0a0a0" stroked="f"/>
         </w:pict>
       </w:r>
     </w:p>
@@ -2005,7 +2247,7 @@
     <w:p>
       <w:r>
         <w:pict w14:anchorId="34C854F9">
-          <v:rect id="_x0000_i1086" style="width:0;height:1.5pt" o:hralign="center" o:hrstd="t" o:hr="t" fillcolor="#a0a0a0" stroked="f"/>
+          <v:rect id="_x0000_i1030" style="width:0;height:1.5pt" o:hralign="center" o:hrstd="t" o:hr="t" fillcolor="#a0a0a0" stroked="f"/>
         </w:pict>
       </w:r>
     </w:p>
@@ -2071,7 +2313,7 @@
     <w:p>
       <w:r>
         <w:pict w14:anchorId="0470931A">
-          <v:rect id="_x0000_i1087" style="width:0;height:1.5pt" o:hralign="center" o:hrstd="t" o:hr="t" fillcolor="#a0a0a0" stroked="f"/>
+          <v:rect id="_x0000_i1031" style="width:0;height:1.5pt" o:hralign="center" o:hrstd="t" o:hr="t" fillcolor="#a0a0a0" stroked="f"/>
         </w:pict>
       </w:r>
     </w:p>
@@ -2509,7 +2751,7 @@
     <w:p>
       <w:r>
         <w:pict w14:anchorId="6DC7FA39">
-          <v:rect id="_x0000_i1088" style="width:0;height:1.5pt" o:hralign="center" o:hrstd="t" o:hr="t" fillcolor="#a0a0a0" stroked="f"/>
+          <v:rect id="_x0000_i1032" style="width:0;height:1.5pt" o:hralign="center" o:hrstd="t" o:hr="t" fillcolor="#a0a0a0" stroked="f"/>
         </w:pict>
       </w:r>
     </w:p>
@@ -2617,7 +2859,7 @@
     <w:p>
       <w:r>
         <w:pict w14:anchorId="2BD75C3D">
-          <v:rect id="_x0000_i1089" style="width:0;height:1.5pt" o:hralign="center" o:hrstd="t" o:hr="t" fillcolor="#a0a0a0" stroked="f"/>
+          <v:rect id="_x0000_i1033" style="width:0;height:1.5pt" o:hralign="center" o:hrstd="t" o:hr="t" fillcolor="#a0a0a0" stroked="f"/>
         </w:pict>
       </w:r>
     </w:p>
@@ -2651,7 +2893,15 @@
         <w:t>Every 5-10 seconds</w:t>
       </w:r>
       <w:r>
-        <w:t> - Good balance (not too much data)</w:t>
+        <w:t xml:space="preserve"> - </w:t>
+      </w:r>
+      <w:proofErr w:type="gramStart"/>
+      <w:r>
+        <w:t>Good</w:t>
+      </w:r>
+      <w:proofErr w:type="gramEnd"/>
+      <w:r>
+        <w:t xml:space="preserve"> balance (not too much data)</w:t>
       </w:r>
     </w:p>
     <w:p>
@@ -2737,7 +2987,15 @@
     </w:p>
     <w:p>
       <w:r>
-        <w:t xml:space="preserve">If yes then submit bid </w:t>
+        <w:t xml:space="preserve">If </w:t>
+      </w:r>
+      <w:proofErr w:type="gramStart"/>
+      <w:r>
+        <w:t>yes</w:t>
+      </w:r>
+      <w:proofErr w:type="gramEnd"/>
+      <w:r>
+        <w:t xml:space="preserve"> then submit bid </w:t>
       </w:r>
     </w:p>
     <w:p/>
@@ -2753,7 +3011,15 @@
     </w:p>
     <w:p>
       <w:r>
-        <w:t xml:space="preserve">If it is then update the supplier id, accepted price, </w:t>
+        <w:t xml:space="preserve">If it is then </w:t>
+      </w:r>
+      <w:proofErr w:type="gramStart"/>
+      <w:r>
+        <w:t>update</w:t>
+      </w:r>
+      <w:proofErr w:type="gramEnd"/>
+      <w:r>
+        <w:t xml:space="preserve"> the supplier id, accepted price, </w:t>
       </w:r>
       <w:proofErr w:type="spellStart"/>
       <w:r>
@@ -2761,7 +3027,15 @@
       </w:r>
       <w:proofErr w:type="spellEnd"/>
       <w:r>
-        <w:t xml:space="preserve"> at  and </w:t>
+        <w:t xml:space="preserve"> </w:t>
+      </w:r>
+      <w:proofErr w:type="gramStart"/>
+      <w:r>
+        <w:t>at  and</w:t>
+      </w:r>
+      <w:proofErr w:type="gramEnd"/>
+      <w:r>
+        <w:t xml:space="preserve"> </w:t>
       </w:r>
     </w:p>
     <w:p>
@@ -2772,13 +3046,29 @@
     <w:p/>
     <w:p>
       <w:r>
-        <w:t>As soon as this status update happens a trigger will be called for this order where all the bids for that order  will be deleted instantly</w:t>
+        <w:t xml:space="preserve">As soon as this status update happens a trigger will be called for this order where all the bids for that </w:t>
+      </w:r>
+      <w:proofErr w:type="gramStart"/>
+      <w:r>
+        <w:t>order  will</w:t>
+      </w:r>
+      <w:proofErr w:type="gramEnd"/>
+      <w:r>
+        <w:t xml:space="preserve"> be deleted instantly</w:t>
       </w:r>
     </w:p>
     <w:p/>
     <w:p>
       <w:r>
-        <w:t>For accepting bid, the customer id will be sent using the session id from backend (this has to be done for others too, for other human/computer interactions</w:t>
+        <w:t xml:space="preserve">For accepting bid, the customer id will be sent using the session id from backend (this </w:t>
+      </w:r>
+      <w:proofErr w:type="gramStart"/>
+      <w:r>
+        <w:t>has to</w:t>
+      </w:r>
+      <w:proofErr w:type="gramEnd"/>
+      <w:r>
+        <w:t xml:space="preserve"> be done for others too, for other human/computer interactions</w:t>
       </w:r>
     </w:p>
     <w:p/>
@@ -2794,13 +3084,42 @@
       </w:r>
     </w:p>
     <w:p>
-      <w:r>
-        <w:t>Have to remove  the order as soon as timer goes up.</w:t>
-      </w:r>
-    </w:p>
-    <w:p>
-      <w:r>
-        <w:t>From the orders  table and from drivers table</w:t>
+      <w:proofErr w:type="gramStart"/>
+      <w:r>
+        <w:t>Have to</w:t>
+      </w:r>
+      <w:proofErr w:type="gramEnd"/>
+      <w:r>
+        <w:t xml:space="preserve"> </w:t>
+      </w:r>
+      <w:proofErr w:type="gramStart"/>
+      <w:r>
+        <w:t>remove  the</w:t>
+      </w:r>
+      <w:proofErr w:type="gramEnd"/>
+      <w:r>
+        <w:t xml:space="preserve"> order as soon as timer goes up.</w:t>
+      </w:r>
+    </w:p>
+    <w:p>
+      <w:r>
+        <w:t xml:space="preserve">From the </w:t>
+      </w:r>
+      <w:proofErr w:type="gramStart"/>
+      <w:r>
+        <w:t>orders  table</w:t>
+      </w:r>
+      <w:proofErr w:type="gramEnd"/>
+      <w:r>
+        <w:t xml:space="preserve"> and from </w:t>
+      </w:r>
+      <w:proofErr w:type="gramStart"/>
+      <w:r>
+        <w:t>drivers</w:t>
+      </w:r>
+      <w:proofErr w:type="gramEnd"/>
+      <w:r>
+        <w:t xml:space="preserve"> table</w:t>
       </w:r>
     </w:p>
     <w:p/>
@@ -2846,7 +3165,15 @@
     <w:p/>
     <w:p>
       <w:r>
-        <w:t>REMINDER: session id has to be checked in backend logic as it was not catered here</w:t>
+        <w:t xml:space="preserve">REMINDER: session id </w:t>
+      </w:r>
+      <w:proofErr w:type="gramStart"/>
+      <w:r>
+        <w:t>has to</w:t>
+      </w:r>
+      <w:proofErr w:type="gramEnd"/>
+      <w:r>
+        <w:t xml:space="preserve"> be checked in backend logic as it was not catered here</w:t>
       </w:r>
     </w:p>
     <w:p/>
@@ -2881,7 +3208,15 @@
     </w:p>
     <w:p>
       <w:r>
-        <w:t>If assignment already existed but rejected field is false then delete that row and reassign and vice versa</w:t>
+        <w:t xml:space="preserve">If assignment already existed but rejected field is </w:t>
+      </w:r>
+      <w:proofErr w:type="gramStart"/>
+      <w:r>
+        <w:t>false</w:t>
+      </w:r>
+      <w:proofErr w:type="gramEnd"/>
+      <w:r>
+        <w:t xml:space="preserve"> then delete that row and reassign and vice versa</w:t>
       </w:r>
     </w:p>
     <w:p>
@@ -2939,13 +3274,18 @@
       </w:r>
       <w:proofErr w:type="spellStart"/>
       <w:r>
-        <w:t>get_available_drivers_for_supplier</w:t>
+        <w:t>get_available_drivers_for_</w:t>
+      </w:r>
+      <w:proofErr w:type="gramStart"/>
+      <w:r>
+        <w:t>supplier</w:t>
       </w:r>
       <w:proofErr w:type="spellEnd"/>
       <w:r>
         <w:t>(</w:t>
       </w:r>
       <w:proofErr w:type="spellStart"/>
+      <w:proofErr w:type="gramEnd"/>
       <w:r>
         <w:t>supplier_id</w:t>
       </w:r>
@@ -3037,6 +3377,7 @@
         <w:t xml:space="preserve"> (</w:t>
       </w:r>
       <w:proofErr w:type="spellStart"/>
+      <w:proofErr w:type="gramStart"/>
       <w:r>
         <w:rPr>
           <w:rFonts w:ascii="Consolas" w:eastAsia="Times New Roman" w:hAnsi="Consolas" w:cs="Times New Roman"/>
@@ -3074,6 +3415,7 @@
         <w:t>status</w:t>
       </w:r>
       <w:proofErr w:type="spellEnd"/>
+      <w:proofErr w:type="gramEnd"/>
       <w:r>
         <w:rPr>
           <w:rFonts w:ascii="Consolas" w:eastAsia="Times New Roman" w:hAnsi="Consolas" w:cs="Times New Roman"/>
@@ -3182,6 +3524,7 @@
         </w:rPr>
         <w:t xml:space="preserve"> </w:t>
       </w:r>
+      <w:proofErr w:type="gramStart"/>
       <w:r>
         <w:rPr>
           <w:rFonts w:ascii="Consolas" w:eastAsia="Times New Roman" w:hAnsi="Consolas" w:cs="Times New Roman"/>
@@ -3204,7 +3547,20 @@
           <w:lang w:eastAsia="en-PK"/>
           <w14:ligatures w14:val="none"/>
         </w:rPr>
-        <w:t xml:space="preserve">() &lt; new </w:t>
+        <w:t>(</w:t>
+      </w:r>
+      <w:proofErr w:type="gramEnd"/>
+      <w:r>
+        <w:rPr>
+          <w:rFonts w:ascii="Consolas" w:eastAsia="Times New Roman" w:hAnsi="Consolas" w:cs="Times New Roman"/>
+          <w:color w:val="CCCCCC"/>
+          <w:kern w:val="0"/>
+          <w:sz w:val="21"/>
+          <w:szCs w:val="21"/>
+          <w:lang w:eastAsia="en-PK"/>
+          <w14:ligatures w14:val="none"/>
+        </w:rPr>
+        <w:t xml:space="preserve">) &lt; new </w:t>
       </w:r>
       <w:r>
         <w:rPr>
@@ -3231,6 +3587,7 @@
         <w:t>(</w:t>
       </w:r>
       <w:proofErr w:type="spellStart"/>
+      <w:proofErr w:type="gramStart"/>
       <w:r>
         <w:rPr>
           <w:rFonts w:ascii="Consolas" w:eastAsia="Times New Roman" w:hAnsi="Consolas" w:cs="Times New Roman"/>
@@ -3241,9 +3598,9 @@
           <w:lang w:eastAsia="en-PK"/>
           <w14:ligatures w14:val="none"/>
         </w:rPr>
-        <w:t>driver.time_limit</w:t>
-      </w:r>
-      <w:proofErr w:type="spellEnd"/>
+        <w:t>driver.time</w:t>
+      </w:r>
+      <w:proofErr w:type="gramEnd"/>
       <w:r>
         <w:rPr>
           <w:rFonts w:ascii="Consolas" w:eastAsia="Times New Roman" w:hAnsi="Consolas" w:cs="Times New Roman"/>
@@ -3254,18 +3611,10 @@
           <w:lang w:eastAsia="en-PK"/>
           <w14:ligatures w14:val="none"/>
         </w:rPr>
-        <w:t>)) {</w:t>
-      </w:r>
-    </w:p>
-    <w:p>
-      <w:pPr>
-        <w:pStyle w:val="ListParagraph"/>
-        <w:numPr>
-          <w:ilvl w:val="0"/>
-          <w:numId w:val="18"/>
-        </w:numPr>
-        <w:shd w:val="clear" w:color="auto" w:fill="1F1F1F"/>
-        <w:spacing w:after="0" w:line="300" w:lineRule="atLeast"/>
+        <w:t>_limit</w:t>
+      </w:r>
+      <w:proofErr w:type="spellEnd"/>
+      <w:r>
         <w:rPr>
           <w:rFonts w:ascii="Consolas" w:eastAsia="Times New Roman" w:hAnsi="Consolas" w:cs="Times New Roman"/>
           <w:color w:val="CCCCCC"/>
@@ -3275,8 +3624,18 @@
           <w:lang w:eastAsia="en-PK"/>
           <w14:ligatures w14:val="none"/>
         </w:rPr>
-      </w:pPr>
-      <w:r>
+        <w:t>)) {</w:t>
+      </w:r>
+    </w:p>
+    <w:p>
+      <w:pPr>
+        <w:pStyle w:val="ListParagraph"/>
+        <w:numPr>
+          <w:ilvl w:val="0"/>
+          <w:numId w:val="18"/>
+        </w:numPr>
+        <w:shd w:val="clear" w:color="auto" w:fill="1F1F1F"/>
+        <w:spacing w:after="0" w:line="300" w:lineRule="atLeast"/>
         <w:rPr>
           <w:rFonts w:ascii="Consolas" w:eastAsia="Times New Roman" w:hAnsi="Consolas" w:cs="Times New Roman"/>
           <w:color w:val="CCCCCC"/>
@@ -3286,6 +3645,17 @@
           <w:lang w:eastAsia="en-PK"/>
           <w14:ligatures w14:val="none"/>
         </w:rPr>
+      </w:pPr>
+      <w:r>
+        <w:rPr>
+          <w:rFonts w:ascii="Consolas" w:eastAsia="Times New Roman" w:hAnsi="Consolas" w:cs="Times New Roman"/>
+          <w:color w:val="CCCCCC"/>
+          <w:kern w:val="0"/>
+          <w:sz w:val="21"/>
+          <w:szCs w:val="21"/>
+          <w:lang w:eastAsia="en-PK"/>
+          <w14:ligatures w14:val="none"/>
+        </w:rPr>
         <w:t xml:space="preserve">  </w:t>
       </w:r>
       <w:r>
@@ -3334,6 +3704,7 @@
         <w:t xml:space="preserve">  </w:t>
       </w:r>
       <w:proofErr w:type="spellStart"/>
+      <w:proofErr w:type="gramStart"/>
       <w:r>
         <w:rPr>
           <w:rFonts w:ascii="Consolas" w:eastAsia="Times New Roman" w:hAnsi="Consolas" w:cs="Times New Roman"/>
@@ -3371,6 +3742,7 @@
         <w:t>disabled</w:t>
       </w:r>
       <w:proofErr w:type="spellEnd"/>
+      <w:proofErr w:type="gramEnd"/>
       <w:r>
         <w:rPr>
           <w:rFonts w:ascii="Consolas" w:eastAsia="Times New Roman" w:hAnsi="Consolas" w:cs="Times New Roman"/>
@@ -3407,6 +3779,7 @@
         </w:rPr>
         <w:t xml:space="preserve"> </w:t>
       </w:r>
+      <w:proofErr w:type="gramStart"/>
       <w:r>
         <w:rPr>
           <w:rFonts w:ascii="Consolas" w:eastAsia="Times New Roman" w:hAnsi="Consolas" w:cs="Times New Roman"/>
@@ -3431,6 +3804,7 @@
         </w:rPr>
         <w:t>;</w:t>
       </w:r>
+      <w:proofErr w:type="gramEnd"/>
     </w:p>
     <w:p>
       <w:pPr>
@@ -3512,6 +3886,7 @@
         <w:t xml:space="preserve"> (</w:t>
       </w:r>
       <w:proofErr w:type="spellStart"/>
+      <w:proofErr w:type="gramStart"/>
       <w:r>
         <w:rPr>
           <w:rFonts w:ascii="Consolas" w:eastAsia="Times New Roman" w:hAnsi="Consolas" w:cs="Times New Roman"/>
@@ -3549,6 +3924,7 @@
         <w:t>status</w:t>
       </w:r>
       <w:proofErr w:type="spellEnd"/>
+      <w:proofErr w:type="gramEnd"/>
       <w:r>
         <w:rPr>
           <w:rFonts w:ascii="Consolas" w:eastAsia="Times New Roman" w:hAnsi="Consolas" w:cs="Times New Roman"/>
@@ -3686,6 +4062,7 @@
         <w:t xml:space="preserve">  </w:t>
       </w:r>
       <w:proofErr w:type="spellStart"/>
+      <w:proofErr w:type="gramStart"/>
       <w:r>
         <w:rPr>
           <w:rFonts w:ascii="Consolas" w:eastAsia="Times New Roman" w:hAnsi="Consolas" w:cs="Times New Roman"/>
@@ -3723,6 +4100,7 @@
         <w:t>disabled</w:t>
       </w:r>
       <w:proofErr w:type="spellEnd"/>
+      <w:proofErr w:type="gramEnd"/>
       <w:r>
         <w:rPr>
           <w:rFonts w:ascii="Consolas" w:eastAsia="Times New Roman" w:hAnsi="Consolas" w:cs="Times New Roman"/>
@@ -3759,6 +4137,7 @@
         </w:rPr>
         <w:t xml:space="preserve"> </w:t>
       </w:r>
+      <w:proofErr w:type="gramStart"/>
       <w:r>
         <w:rPr>
           <w:rFonts w:ascii="Consolas" w:eastAsia="Times New Roman" w:hAnsi="Consolas" w:cs="Times New Roman"/>
@@ -3783,6 +4162,7 @@
         </w:rPr>
         <w:t>;</w:t>
       </w:r>
+      <w:proofErr w:type="gramEnd"/>
     </w:p>
     <w:p>
       <w:pPr>
@@ -3901,6 +4281,7 @@
         </w:rPr>
         <w:t>'rejected'</w:t>
       </w:r>
+      <w:proofErr w:type="gramStart"/>
       <w:r>
         <w:rPr>
           <w:rFonts w:ascii="Consolas" w:eastAsia="Times New Roman" w:hAnsi="Consolas" w:cs="Times New Roman"/>
@@ -3913,6 +4294,7 @@
         </w:rPr>
         <w:t>);</w:t>
       </w:r>
+      <w:proofErr w:type="gramEnd"/>
     </w:p>
     <w:p>
       <w:pPr>
@@ -4046,6 +4428,7 @@
         <w:t xml:space="preserve">  </w:t>
       </w:r>
       <w:proofErr w:type="spellStart"/>
+      <w:proofErr w:type="gramStart"/>
       <w:r>
         <w:rPr>
           <w:rFonts w:ascii="Consolas" w:eastAsia="Times New Roman" w:hAnsi="Consolas" w:cs="Times New Roman"/>
@@ -4083,6 +4466,7 @@
         <w:t>disabled</w:t>
       </w:r>
       <w:proofErr w:type="spellEnd"/>
+      <w:proofErr w:type="gramEnd"/>
       <w:r>
         <w:rPr>
           <w:rFonts w:ascii="Consolas" w:eastAsia="Times New Roman" w:hAnsi="Consolas" w:cs="Times New Roman"/>
@@ -4119,6 +4503,7 @@
         </w:rPr>
         <w:t xml:space="preserve"> </w:t>
       </w:r>
+      <w:proofErr w:type="gramStart"/>
       <w:r>
         <w:rPr>
           <w:rFonts w:ascii="Consolas" w:eastAsia="Times New Roman" w:hAnsi="Consolas" w:cs="Times New Roman"/>
@@ -4143,6 +4528,7 @@
         </w:rPr>
         <w:t>;</w:t>
       </w:r>
+      <w:proofErr w:type="gramEnd"/>
     </w:p>
     <w:p>
       <w:pPr>
@@ -4211,11 +4597,19 @@
       </w:r>
       <w:proofErr w:type="spellStart"/>
       <w:r>
-        <w:t>assign_driver_to_order</w:t>
-      </w:r>
-      <w:proofErr w:type="spellEnd"/>
-      <w:r>
-        <w:t>()</w:t>
+        <w:t>assign_driver_to_</w:t>
+      </w:r>
+      <w:proofErr w:type="gramStart"/>
+      <w:r>
+        <w:t>order</w:t>
+      </w:r>
+      <w:proofErr w:type="spellEnd"/>
+      <w:r>
+        <w:t>(</w:t>
+      </w:r>
+      <w:proofErr w:type="gramEnd"/>
+      <w:r>
+        <w:t>)</w:t>
       </w:r>
     </w:p>
     <w:p>
@@ -4256,7 +4650,15 @@
         </w:numPr>
       </w:pPr>
       <w:r>
-        <w:t>Deletes old expired assignment</w:t>
+        <w:t xml:space="preserve">Deletes </w:t>
+      </w:r>
+      <w:proofErr w:type="gramStart"/>
+      <w:r>
+        <w:t>old expired</w:t>
+      </w:r>
+      <w:proofErr w:type="gramEnd"/>
+      <w:r>
+        <w:t xml:space="preserve"> assignment</w:t>
       </w:r>
     </w:p>
     <w:p>
@@ -4297,11 +4699,19 @@
       </w:r>
       <w:proofErr w:type="spellStart"/>
       <w:r>
-        <w:t>confirm_order_driver</w:t>
-      </w:r>
-      <w:proofErr w:type="spellEnd"/>
-      <w:r>
-        <w:t>() - checks driver's timer</w:t>
+        <w:t>confirm_order_</w:t>
+      </w:r>
+      <w:proofErr w:type="gramStart"/>
+      <w:r>
+        <w:t>driver</w:t>
+      </w:r>
+      <w:proofErr w:type="spellEnd"/>
+      <w:r>
+        <w:t>(</w:t>
+      </w:r>
+      <w:proofErr w:type="gramEnd"/>
+      <w:r>
+        <w:t>) - checks driver's timer</w:t>
       </w:r>
     </w:p>
     <w:p>
@@ -4322,11 +4732,19 @@
       </w:r>
       <w:proofErr w:type="spellStart"/>
       <w:r>
-        <w:t>assign_driver_to_order</w:t>
-      </w:r>
-      <w:proofErr w:type="spellEnd"/>
-      <w:r>
-        <w:t>() - checks rejection status</w:t>
+        <w:t>assign_driver_to_</w:t>
+      </w:r>
+      <w:proofErr w:type="gramStart"/>
+      <w:r>
+        <w:t>order</w:t>
+      </w:r>
+      <w:proofErr w:type="spellEnd"/>
+      <w:r>
+        <w:t>(</w:t>
+      </w:r>
+      <w:proofErr w:type="gramEnd"/>
+      <w:r>
+        <w:t>) - checks rejection status</w:t>
       </w:r>
     </w:p>
     <w:p>
@@ -4610,12 +5028,17 @@
       </w:r>
       <w:proofErr w:type="spellStart"/>
       <w:r>
-        <w:t>notify_driver_assignment_updated</w:t>
+        <w:t>notify_driver_assignment_</w:t>
+      </w:r>
+      <w:proofErr w:type="gramStart"/>
+      <w:r>
+        <w:t>updated</w:t>
       </w:r>
       <w:proofErr w:type="spellEnd"/>
       <w:r>
         <w:t>();</w:t>
       </w:r>
+      <w:proofErr w:type="gramEnd"/>
     </w:p>
     <w:p/>
     <w:p>
@@ -4645,10 +5068,12 @@
     </w:p>
     <w:p>
       <w:proofErr w:type="spellStart"/>
+      <w:proofErr w:type="gramStart"/>
       <w:r>
         <w:t>client.on</w:t>
       </w:r>
       <w:proofErr w:type="spellEnd"/>
+      <w:proofErr w:type="gramEnd"/>
       <w:r>
         <w:t>('notification', (msg) =&gt; {</w:t>
       </w:r>
@@ -4658,10 +5083,12 @@
         <w:t>  if (</w:t>
       </w:r>
       <w:proofErr w:type="spellStart"/>
+      <w:proofErr w:type="gramStart"/>
       <w:r>
         <w:t>msg.channel</w:t>
       </w:r>
       <w:proofErr w:type="spellEnd"/>
+      <w:proofErr w:type="gramEnd"/>
       <w:r>
         <w:t xml:space="preserve"> === '</w:t>
       </w:r>
@@ -4679,10 +5106,12 @@
         <w:t xml:space="preserve">    </w:t>
       </w:r>
       <w:proofErr w:type="spellStart"/>
+      <w:proofErr w:type="gramStart"/>
       <w:r>
         <w:t>io.emit</w:t>
       </w:r>
       <w:proofErr w:type="spellEnd"/>
+      <w:proofErr w:type="gramEnd"/>
       <w:r>
         <w:t>('</w:t>
       </w:r>
@@ -4692,16 +5121,29 @@
       </w:r>
       <w:proofErr w:type="spellEnd"/>
       <w:r>
-        <w:t xml:space="preserve">', { </w:t>
-      </w:r>
-      <w:proofErr w:type="spellStart"/>
-      <w:r>
-        <w:t>order_id</w:t>
-      </w:r>
-      <w:proofErr w:type="spellEnd"/>
-      <w:r>
-        <w:t>: ... });</w:t>
-      </w:r>
+        <w:t xml:space="preserve">', </w:t>
+      </w:r>
+      <w:proofErr w:type="gramStart"/>
+      <w:r>
+        <w:t xml:space="preserve">{ </w:t>
+      </w:r>
+      <w:proofErr w:type="spellStart"/>
+      <w:r>
+        <w:t>order</w:t>
+      </w:r>
+      <w:proofErr w:type="gramEnd"/>
+      <w:r>
+        <w:t>_id</w:t>
+      </w:r>
+      <w:proofErr w:type="spellEnd"/>
+      <w:r>
+        <w:t xml:space="preserve">: </w:t>
+      </w:r>
+      <w:proofErr w:type="gramStart"/>
+      <w:r>
+        <w:t>... });</w:t>
+      </w:r>
+      <w:proofErr w:type="gramEnd"/>
     </w:p>
     <w:p>
       <w:r>
@@ -4710,8 +5152,13 @@
     </w:p>
     <w:p>
       <w:r>
-        <w:t>});</w:t>
-      </w:r>
+        <w:t>}</w:t>
+      </w:r>
+      <w:proofErr w:type="gramStart"/>
+      <w:r>
+        <w:t>);</w:t>
+      </w:r>
+      <w:proofErr w:type="gramEnd"/>
     </w:p>
     <w:p>
       <w:pPr>
@@ -4829,7 +5276,15 @@
     </w:p>
     <w:p>
       <w:r>
-        <w:t>Now only the delivery process and the ride finish has to be taken care of as well as order history</w:t>
+        <w:t xml:space="preserve">Now only the delivery process and the ride finish </w:t>
+      </w:r>
+      <w:proofErr w:type="gramStart"/>
+      <w:r>
+        <w:t>has</w:t>
+      </w:r>
+      <w:proofErr w:type="gramEnd"/>
+      <w:r>
+        <w:t xml:space="preserve"> to be taken care of as well as order history</w:t>
       </w:r>
     </w:p>
     <w:p>
@@ -4872,32 +5327,64 @@
     <w:p/>
     <w:p>
       <w:r>
-        <w:t>Now rating is added but for cancellation we have to take care of rating too if driver or supplier cancels it rating falls by 0</w:t>
+        <w:t xml:space="preserve">Now rating is added but for cancellation we </w:t>
+      </w:r>
+      <w:proofErr w:type="gramStart"/>
+      <w:r>
+        <w:t>have to</w:t>
+      </w:r>
+      <w:proofErr w:type="gramEnd"/>
+      <w:r>
+        <w:t xml:space="preserve"> take care of rating too if driver or supplier cancels it rating falls by 0</w:t>
       </w:r>
       <w:r>
         <w:t xml:space="preserve">.2 for supplier side rating drop will happen if the status was accepted or </w:t>
       </w:r>
       <w:proofErr w:type="spellStart"/>
       <w:r>
+        <w:t>ride_</w:t>
+      </w:r>
+      <w:proofErr w:type="gramStart"/>
+      <w:r>
+        <w:t>started</w:t>
+      </w:r>
+      <w:proofErr w:type="spellEnd"/>
+      <w:r>
+        <w:t xml:space="preserve">  same</w:t>
+      </w:r>
+      <w:proofErr w:type="gramEnd"/>
+      <w:r>
+        <w:t xml:space="preserve"> for </w:t>
+      </w:r>
+      <w:proofErr w:type="gramStart"/>
+      <w:r>
+        <w:t>driver .</w:t>
+      </w:r>
+      <w:proofErr w:type="gramEnd"/>
+      <w:r>
+        <w:t xml:space="preserve"> if customer does it at the accepted or </w:t>
+      </w:r>
+      <w:proofErr w:type="spellStart"/>
+      <w:r>
         <w:t>ride_started</w:t>
       </w:r>
       <w:proofErr w:type="spellEnd"/>
       <w:r>
-        <w:t xml:space="preserve">  same for driver . if customer does it at the accepted or </w:t>
-      </w:r>
-      <w:proofErr w:type="spellStart"/>
-      <w:r>
-        <w:t>ride_started</w:t>
-      </w:r>
-      <w:proofErr w:type="spellEnd"/>
-      <w:r>
         <w:t xml:space="preserve"> stage then no rating will be updated but reason will be logged in rating table if customer or supplier does it at any stage before accepted then no problem</w:t>
       </w:r>
     </w:p>
     <w:p/>
     <w:p>
       <w:r>
-        <w:t xml:space="preserve">Ok first, if any party cancelled  on status that was not accepted or ride started then </w:t>
+        <w:t xml:space="preserve">Ok first, if any party </w:t>
+      </w:r>
+      <w:proofErr w:type="gramStart"/>
+      <w:r>
+        <w:t>cancelled  on</w:t>
+      </w:r>
+      <w:proofErr w:type="gramEnd"/>
+      <w:r>
+        <w:t xml:space="preserve"> status that was not accepted or ride started then </w:t>
       </w:r>
       <w:proofErr w:type="spellStart"/>
       <w:r>
@@ -4923,7 +5410,15 @@
     </w:p>
     <w:p>
       <w:r>
-        <w:t>If rider or supplier does it, log the reason into ratings table, rating of supplier affected</w:t>
+        <w:t xml:space="preserve">If rider or </w:t>
+      </w:r>
+      <w:proofErr w:type="gramStart"/>
+      <w:r>
+        <w:t>supplier</w:t>
+      </w:r>
+      <w:proofErr w:type="gramEnd"/>
+      <w:r>
+        <w:t xml:space="preserve"> does it, log the reason into ratings table, rating of supplier affected</w:t>
       </w:r>
     </w:p>
     <w:p/>
@@ -4952,6 +5447,31 @@
       </w:r>
       <w:r>
         <w:t xml:space="preserve">for each user </w:t>
+      </w:r>
+    </w:p>
+    <w:p/>
+    <w:p/>
+    <w:p>
+      <w:r>
+        <w:t>13/02/2026:</w:t>
+      </w:r>
+    </w:p>
+    <w:p>
+      <w:r>
+        <w:t>Back at it after learning JS and starting with node.</w:t>
+      </w:r>
+    </w:p>
+    <w:p>
+      <w:r>
+        <w:t xml:space="preserve">Have made the basic version with middleware and the basic </w:t>
+      </w:r>
+      <w:proofErr w:type="spellStart"/>
+      <w:r>
+        <w:t>apis</w:t>
+      </w:r>
+      <w:proofErr w:type="spellEnd"/>
+      <w:r>
+        <w:t xml:space="preserve"> set up.</w:t>
       </w:r>
     </w:p>
     <w:sectPr>
@@ -8600,6 +9120,7 @@
   <w:style w:type="character" w:default="1" w:styleId="DefaultParagraphFont">
     <w:name w:val="Default Paragraph Font"/>
     <w:uiPriority w:val="1"/>
+    <w:semiHidden/>
     <w:unhideWhenUsed/>
   </w:style>
   <w:style w:type="table" w:default="1" w:styleId="TableNormal">

</xml_diff>